<commit_message>
first version from the objectives
</commit_message>
<xml_diff>
--- a/docs/Planejamento Estratégico de Tecnologia da Informação/PETI_ehSoja.docx
+++ b/docs/Planejamento Estratégico de Tecnologia da Informação/PETI_ehSoja.docx
@@ -123,8 +123,19 @@
           <w:szCs w:val="20"/>
           <w:shd w:val="clear" w:color="auto" w:fill="FAF9F8"/>
         </w:rPr>
-        <w:t>Equipe Softteliê</w:t>
-      </w:r>
+        <w:t xml:space="preserve">Equipe </w:t>
+      </w:r>
+      <w:proofErr w:type="spellStart"/>
+      <w:r>
+        <w:rPr>
+          <w:rFonts w:ascii="Arial" w:hAnsi="Arial" w:cs="Arial"/>
+          <w:sz w:val="20"/>
+          <w:szCs w:val="20"/>
+          <w:shd w:val="clear" w:color="auto" w:fill="FAF9F8"/>
+        </w:rPr>
+        <w:t>Softteliê</w:t>
+      </w:r>
+      <w:proofErr w:type="spellEnd"/>
     </w:p>
     <w:p>
       <w:pPr>
@@ -747,6 +758,7 @@
           <w:ilvl w:val="0"/>
           <w:numId w:val="1"/>
         </w:numPr>
+        <w:jc w:val="both"/>
       </w:pPr>
       <w:r>
         <w:lastRenderedPageBreak/>
@@ -756,12 +768,16 @@
     <w:p>
       <w:pPr>
         <w:ind w:left="360"/>
+        <w:jc w:val="both"/>
       </w:pPr>
       <w:r>
         <w:t>Neste documento é apresentada o Plano Estratégico de Tecnologia da Informação e o seu respectivo alinhamento com o Planejamento Estratégico da Instituição</w:t>
       </w:r>
       <w:r>
-        <w:t>. O Plano Estratégico de Tecnologia da Informação tem a finalidade de monitorar e orientar os objetivos estratégicos de Tecnologia da Informação.</w:t>
+        <w:t>. O Plano Estratégico de Tecnologia da Informação tem a finalidade de monitorar e orientar os objetivos estratégicos de Tecnologia da Informação</w:t>
+      </w:r>
+      <w:r>
+        <w:t xml:space="preserve"> para que as metas sejam estejam alinhadas com as metas da instituição como um todo. Este Plano Estratégico de Tecnologia da Informação tem validade até 31 de dezembro de 2022 a até esta data o presente documento poderá ser revisado e alterado.</w:t>
       </w:r>
     </w:p>
     <w:p>
@@ -946,8 +962,19 @@
           <w:szCs w:val="15"/>
           <w:shd w:val="clear" w:color="auto" w:fill="FAF9F8"/>
         </w:rPr>
-        <w:t>1 - ??</w:t>
-      </w:r>
+        <w:t xml:space="preserve">1 </w:t>
+      </w:r>
+      <w:proofErr w:type="gramStart"/>
+      <w:r>
+        <w:rPr>
+          <w:rFonts w:ascii="Arial" w:hAnsi="Arial" w:cs="Arial"/>
+          <w:sz w:val="15"/>
+          <w:szCs w:val="15"/>
+          <w:shd w:val="clear" w:color="auto" w:fill="FAF9F8"/>
+        </w:rPr>
+        <w:t>- ??</w:t>
+      </w:r>
+      <w:proofErr w:type="gramEnd"/>
     </w:p>
     <w:p>
       <w:pPr>
@@ -1080,6 +1107,7 @@
         </w:rPr>
         <w:t>2</w:t>
       </w:r>
+      <w:proofErr w:type="gramStart"/>
       <w:r>
         <w:rPr>
           <w:rFonts w:ascii="Arial" w:hAnsi="Arial" w:cs="Arial"/>
@@ -1098,6 +1126,7 @@
         </w:rPr>
         <w:t xml:space="preserve"> ???</w:t>
       </w:r>
+      <w:proofErr w:type="gramEnd"/>
     </w:p>
     <w:p>
       <w:pPr>
@@ -2122,26 +2151,6 @@
 </file>
 
 <file path=customXml/item1.xml><?xml version="1.0" encoding="utf-8"?>
-<p:properties xmlns:p="http://schemas.microsoft.com/office/2006/metadata/properties" xmlns:xsi="http://www.w3.org/2001/XMLSchema-instance" xmlns:pc="http://schemas.microsoft.com/office/infopath/2007/PartnerControls">
-  <documentManagement>
-    <TaxCatchAll xmlns="534e2611-c986-42e7-a7a7-88eb02e3de6d" xsi:nil="true"/>
-    <lcf76f155ced4ddcb4097134ff3c332f xmlns="fb38eb57-01e3-4f86-bdc2-ce4f4d83d7fa">
-      <Terms xmlns="http://schemas.microsoft.com/office/infopath/2007/PartnerControls"/>
-    </lcf76f155ced4ddcb4097134ff3c332f>
-  </documentManagement>
-</p:properties>
-</file>
-
-<file path=customXml/item2.xml><?xml version="1.0" encoding="utf-8"?>
-<?mso-contentType ?>
-<FormTemplates xmlns="http://schemas.microsoft.com/sharepoint/v3/contenttype/forms">
-  <Display>DocumentLibraryForm</Display>
-  <Edit>DocumentLibraryForm</Edit>
-  <New>DocumentLibraryForm</New>
-</FormTemplates>
-</file>
-
-<file path=customXml/item3.xml><?xml version="1.0" encoding="utf-8"?>
 <ct:contentTypeSchema xmlns:ct="http://schemas.microsoft.com/office/2006/metadata/contentType" xmlns:ma="http://schemas.microsoft.com/office/2006/metadata/properties/metaAttributes" ct:_="" ma:_="" ma:contentTypeName="Documento" ma:contentTypeID="0x010100DFB2DE3359A6E04380F3F3E7F9BFBBD9" ma:contentTypeVersion="9" ma:contentTypeDescription="Crie um novo documento." ma:contentTypeScope="" ma:versionID="fccf47cbb8143164c36b0e040dec9660">
   <xsd:schema xmlns:xsd="http://www.w3.org/2001/XMLSchema" xmlns:xs="http://www.w3.org/2001/XMLSchema" xmlns:p="http://schemas.microsoft.com/office/2006/metadata/properties" xmlns:ns2="fb38eb57-01e3-4f86-bdc2-ce4f4d83d7fa" xmlns:ns3="534e2611-c986-42e7-a7a7-88eb02e3de6d" targetNamespace="http://schemas.microsoft.com/office/2006/metadata/properties" ma:root="true" ma:fieldsID="5af92867a74a7f49d5ed211bc17aafe3" ns2:_="" ns3:_="">
     <xsd:import namespace="fb38eb57-01e3-4f86-bdc2-ce4f4d83d7fa"/>
@@ -2324,26 +2333,27 @@
 </ct:contentTypeSchema>
 </file>
 
-<file path=customXml/itemProps1.xml><?xml version="1.0" encoding="utf-8"?>
-<ds:datastoreItem xmlns:ds="http://schemas.openxmlformats.org/officeDocument/2006/customXml" ds:itemID="{D73A5575-DC23-4C8E-9DCA-BE0796981104}">
-  <ds:schemaRefs>
-    <ds:schemaRef ds:uri="http://schemas.microsoft.com/office/2006/metadata/properties"/>
-    <ds:schemaRef ds:uri="http://schemas.microsoft.com/office/infopath/2007/PartnerControls"/>
-    <ds:schemaRef ds:uri="534e2611-c986-42e7-a7a7-88eb02e3de6d"/>
-    <ds:schemaRef ds:uri="fb38eb57-01e3-4f86-bdc2-ce4f4d83d7fa"/>
-  </ds:schemaRefs>
-</ds:datastoreItem>
+<file path=customXml/item2.xml><?xml version="1.0" encoding="utf-8"?>
+<?mso-contentType ?>
+<FormTemplates xmlns="http://schemas.microsoft.com/sharepoint/v3/contenttype/forms">
+  <Display>DocumentLibraryForm</Display>
+  <Edit>DocumentLibraryForm</Edit>
+  <New>DocumentLibraryForm</New>
+</FormTemplates>
 </file>
 
-<file path=customXml/itemProps2.xml><?xml version="1.0" encoding="utf-8"?>
-<ds:datastoreItem xmlns:ds="http://schemas.openxmlformats.org/officeDocument/2006/customXml" ds:itemID="{2C81D47B-EEBB-4128-9769-B84B6B0244C6}">
-  <ds:schemaRefs>
-    <ds:schemaRef ds:uri="http://schemas.microsoft.com/sharepoint/v3/contenttype/forms"/>
-  </ds:schemaRefs>
-</ds:datastoreItem>
+<file path=customXml/item3.xml><?xml version="1.0" encoding="utf-8"?>
+<p:properties xmlns:p="http://schemas.microsoft.com/office/2006/metadata/properties" xmlns:xsi="http://www.w3.org/2001/XMLSchema-instance" xmlns:pc="http://schemas.microsoft.com/office/infopath/2007/PartnerControls">
+  <documentManagement>
+    <TaxCatchAll xmlns="534e2611-c986-42e7-a7a7-88eb02e3de6d" xsi:nil="true"/>
+    <lcf76f155ced4ddcb4097134ff3c332f xmlns="fb38eb57-01e3-4f86-bdc2-ce4f4d83d7fa">
+      <Terms xmlns="http://schemas.microsoft.com/office/infopath/2007/PartnerControls"/>
+    </lcf76f155ced4ddcb4097134ff3c332f>
+  </documentManagement>
+</p:properties>
 </file>
 
-<file path=customXml/itemProps3.xml><?xml version="1.0" encoding="utf-8"?>
+<file path=customXml/itemProps1.xml><?xml version="1.0" encoding="utf-8"?>
 <ds:datastoreItem xmlns:ds="http://schemas.openxmlformats.org/officeDocument/2006/customXml" ds:itemID="{DBF0CFBA-357A-4390-9B1B-57F60EFD7B75}">
   <ds:schemaRefs>
     <ds:schemaRef ds:uri="http://schemas.microsoft.com/office/2006/metadata/contentType"/>
@@ -2360,4 +2370,23 @@
     <ds:schemaRef ds:uri="http://schemas.microsoft.com/internal/obd"/>
   </ds:schemaRefs>
 </ds:datastoreItem>
+</file>
+
+<file path=customXml/itemProps2.xml><?xml version="1.0" encoding="utf-8"?>
+<ds:datastoreItem xmlns:ds="http://schemas.openxmlformats.org/officeDocument/2006/customXml" ds:itemID="{2C81D47B-EEBB-4128-9769-B84B6B0244C6}">
+  <ds:schemaRefs>
+    <ds:schemaRef ds:uri="http://schemas.microsoft.com/sharepoint/v3/contenttype/forms"/>
+  </ds:schemaRefs>
+</ds:datastoreItem>
+</file>
+
+<file path=customXml/itemProps3.xml><?xml version="1.0" encoding="utf-8"?>
+<ds:datastoreItem xmlns:ds="http://schemas.openxmlformats.org/officeDocument/2006/customXml" ds:itemID="{D73A5575-DC23-4C8E-9DCA-BE0796981104}">
+  <ds:schemaRefs>
+    <ds:schemaRef ds:uri="http://schemas.microsoft.com/office/2006/metadata/properties"/>
+    <ds:schemaRef ds:uri="http://schemas.microsoft.com/office/infopath/2007/PartnerControls"/>
+    <ds:schemaRef ds:uri="534e2611-c986-42e7-a7a7-88eb02e3de6d"/>
+    <ds:schemaRef ds:uri="fb38eb57-01e3-4f86-bdc2-ce4f4d83d7fa"/>
+  </ds:schemaRefs>
+</ds:datastoreItem>
 </file>
</xml_diff>

<commit_message>
first version from objectives
</commit_message>
<xml_diff>
--- a/docs/Planejamento Estratégico de Tecnologia da Informação/PETI_ehSoja.docx
+++ b/docs/Planejamento Estratégico de Tecnologia da Informação/PETI_ehSoja.docx
@@ -812,6 +812,30 @@
       </w:pPr>
       <w:r>
         <w:t>Objetivos</w:t>
+      </w:r>
+    </w:p>
+    <w:p>
+      <w:pPr>
+        <w:ind w:left="360"/>
+        <w:jc w:val="both"/>
+      </w:pPr>
+      <w:r>
+        <w:t>A empresa parceira possui um aplicativo que realiza estatísticas sobre o plantio e colheita de plantas de soja. Este aplicativo é bastante acessado por agricultores brasileiros e eles sentem falta de uma inovação no aplicativo.</w:t>
+      </w:r>
+      <w:r>
+        <w:t xml:space="preserve"> Sendo assim, o objetivo é realizar a implementação de uma nova interface para o envio de amostras de algumas plantas de soja da plantação, de forma que a contagem de vagens seja feita de forma automática e o agricultor não necessite contá-las (o que é feito hoje). O projeto terá início no dia </w:t>
+      </w:r>
+      <w:r>
+        <w:t>29/08/2022. O orçamento máximo para cada integrante, por sprint, deverá ser no máximo de R$1.071,00. Para cada sprint, o valor disponibilizado será de R$7.500,00.</w:t>
+      </w:r>
+      <w:r>
+        <w:t xml:space="preserve"> </w:t>
+      </w:r>
+      <w:r>
+        <w:t>O projeto será considerado um sucesso se atender a todos os critérios de aceitação das entregas, respeitar as restrições e cumprir o cronograma de execução</w:t>
+      </w:r>
+      <w:r>
+        <w:t>, com data de entrega final datada em 29/11/2022.</w:t>
       </w:r>
     </w:p>
     <w:p>
@@ -2151,6 +2175,26 @@
 </file>
 
 <file path=customXml/item1.xml><?xml version="1.0" encoding="utf-8"?>
+<p:properties xmlns:p="http://schemas.microsoft.com/office/2006/metadata/properties" xmlns:xsi="http://www.w3.org/2001/XMLSchema-instance" xmlns:pc="http://schemas.microsoft.com/office/infopath/2007/PartnerControls">
+  <documentManagement>
+    <TaxCatchAll xmlns="534e2611-c986-42e7-a7a7-88eb02e3de6d" xsi:nil="true"/>
+    <lcf76f155ced4ddcb4097134ff3c332f xmlns="fb38eb57-01e3-4f86-bdc2-ce4f4d83d7fa">
+      <Terms xmlns="http://schemas.microsoft.com/office/infopath/2007/PartnerControls"/>
+    </lcf76f155ced4ddcb4097134ff3c332f>
+  </documentManagement>
+</p:properties>
+</file>
+
+<file path=customXml/item2.xml><?xml version="1.0" encoding="utf-8"?>
+<?mso-contentType ?>
+<FormTemplates xmlns="http://schemas.microsoft.com/sharepoint/v3/contenttype/forms">
+  <Display>DocumentLibraryForm</Display>
+  <Edit>DocumentLibraryForm</Edit>
+  <New>DocumentLibraryForm</New>
+</FormTemplates>
+</file>
+
+<file path=customXml/item3.xml><?xml version="1.0" encoding="utf-8"?>
 <ct:contentTypeSchema xmlns:ct="http://schemas.microsoft.com/office/2006/metadata/contentType" xmlns:ma="http://schemas.microsoft.com/office/2006/metadata/properties/metaAttributes" ct:_="" ma:_="" ma:contentTypeName="Documento" ma:contentTypeID="0x010100DFB2DE3359A6E04380F3F3E7F9BFBBD9" ma:contentTypeVersion="9" ma:contentTypeDescription="Crie um novo documento." ma:contentTypeScope="" ma:versionID="fccf47cbb8143164c36b0e040dec9660">
   <xsd:schema xmlns:xsd="http://www.w3.org/2001/XMLSchema" xmlns:xs="http://www.w3.org/2001/XMLSchema" xmlns:p="http://schemas.microsoft.com/office/2006/metadata/properties" xmlns:ns2="fb38eb57-01e3-4f86-bdc2-ce4f4d83d7fa" xmlns:ns3="534e2611-c986-42e7-a7a7-88eb02e3de6d" targetNamespace="http://schemas.microsoft.com/office/2006/metadata/properties" ma:root="true" ma:fieldsID="5af92867a74a7f49d5ed211bc17aafe3" ns2:_="" ns3:_="">
     <xsd:import namespace="fb38eb57-01e3-4f86-bdc2-ce4f4d83d7fa"/>
@@ -2333,27 +2377,26 @@
 </ct:contentTypeSchema>
 </file>
 
-<file path=customXml/item2.xml><?xml version="1.0" encoding="utf-8"?>
-<?mso-contentType ?>
-<FormTemplates xmlns="http://schemas.microsoft.com/sharepoint/v3/contenttype/forms">
-  <Display>DocumentLibraryForm</Display>
-  <Edit>DocumentLibraryForm</Edit>
-  <New>DocumentLibraryForm</New>
-</FormTemplates>
+<file path=customXml/itemProps1.xml><?xml version="1.0" encoding="utf-8"?>
+<ds:datastoreItem xmlns:ds="http://schemas.openxmlformats.org/officeDocument/2006/customXml" ds:itemID="{D73A5575-DC23-4C8E-9DCA-BE0796981104}">
+  <ds:schemaRefs>
+    <ds:schemaRef ds:uri="http://schemas.microsoft.com/office/2006/metadata/properties"/>
+    <ds:schemaRef ds:uri="http://schemas.microsoft.com/office/infopath/2007/PartnerControls"/>
+    <ds:schemaRef ds:uri="534e2611-c986-42e7-a7a7-88eb02e3de6d"/>
+    <ds:schemaRef ds:uri="fb38eb57-01e3-4f86-bdc2-ce4f4d83d7fa"/>
+  </ds:schemaRefs>
+</ds:datastoreItem>
 </file>
 
-<file path=customXml/item3.xml><?xml version="1.0" encoding="utf-8"?>
-<p:properties xmlns:p="http://schemas.microsoft.com/office/2006/metadata/properties" xmlns:xsi="http://www.w3.org/2001/XMLSchema-instance" xmlns:pc="http://schemas.microsoft.com/office/infopath/2007/PartnerControls">
-  <documentManagement>
-    <TaxCatchAll xmlns="534e2611-c986-42e7-a7a7-88eb02e3de6d" xsi:nil="true"/>
-    <lcf76f155ced4ddcb4097134ff3c332f xmlns="fb38eb57-01e3-4f86-bdc2-ce4f4d83d7fa">
-      <Terms xmlns="http://schemas.microsoft.com/office/infopath/2007/PartnerControls"/>
-    </lcf76f155ced4ddcb4097134ff3c332f>
-  </documentManagement>
-</p:properties>
+<file path=customXml/itemProps2.xml><?xml version="1.0" encoding="utf-8"?>
+<ds:datastoreItem xmlns:ds="http://schemas.openxmlformats.org/officeDocument/2006/customXml" ds:itemID="{2C81D47B-EEBB-4128-9769-B84B6B0244C6}">
+  <ds:schemaRefs>
+    <ds:schemaRef ds:uri="http://schemas.microsoft.com/sharepoint/v3/contenttype/forms"/>
+  </ds:schemaRefs>
+</ds:datastoreItem>
 </file>
 
-<file path=customXml/itemProps1.xml><?xml version="1.0" encoding="utf-8"?>
+<file path=customXml/itemProps3.xml><?xml version="1.0" encoding="utf-8"?>
 <ds:datastoreItem xmlns:ds="http://schemas.openxmlformats.org/officeDocument/2006/customXml" ds:itemID="{DBF0CFBA-357A-4390-9B1B-57F60EFD7B75}">
   <ds:schemaRefs>
     <ds:schemaRef ds:uri="http://schemas.microsoft.com/office/2006/metadata/contentType"/>
@@ -2370,23 +2413,4 @@
     <ds:schemaRef ds:uri="http://schemas.microsoft.com/internal/obd"/>
   </ds:schemaRefs>
 </ds:datastoreItem>
-</file>
-
-<file path=customXml/itemProps2.xml><?xml version="1.0" encoding="utf-8"?>
-<ds:datastoreItem xmlns:ds="http://schemas.openxmlformats.org/officeDocument/2006/customXml" ds:itemID="{2C81D47B-EEBB-4128-9769-B84B6B0244C6}">
-  <ds:schemaRefs>
-    <ds:schemaRef ds:uri="http://schemas.microsoft.com/sharepoint/v3/contenttype/forms"/>
-  </ds:schemaRefs>
-</ds:datastoreItem>
-</file>
-
-<file path=customXml/itemProps3.xml><?xml version="1.0" encoding="utf-8"?>
-<ds:datastoreItem xmlns:ds="http://schemas.openxmlformats.org/officeDocument/2006/customXml" ds:itemID="{D73A5575-DC23-4C8E-9DCA-BE0796981104}">
-  <ds:schemaRefs>
-    <ds:schemaRef ds:uri="http://schemas.microsoft.com/office/2006/metadata/properties"/>
-    <ds:schemaRef ds:uri="http://schemas.microsoft.com/office/infopath/2007/PartnerControls"/>
-    <ds:schemaRef ds:uri="534e2611-c986-42e7-a7a7-88eb02e3de6d"/>
-    <ds:schemaRef ds:uri="fb38eb57-01e3-4f86-bdc2-ce4f4d83d7fa"/>
-  </ds:schemaRefs>
-</ds:datastoreItem>
 </file>
</xml_diff>

<commit_message>
adding project scope to PETI
</commit_message>
<xml_diff>
--- a/docs/Planejamento Estratégico de Tecnologia da Informação/PETI_ehSoja.docx
+++ b/docs/Planejamento Estratégico de Tecnologia da Informação/PETI_ehSoja.docx
@@ -123,19 +123,8 @@
           <w:szCs w:val="20"/>
           <w:shd w:val="clear" w:color="auto" w:fill="FAF9F8"/>
         </w:rPr>
-        <w:t xml:space="preserve">Equipe </w:t>
-      </w:r>
-      <w:proofErr w:type="spellStart"/>
-      <w:r>
-        <w:rPr>
-          <w:rFonts w:ascii="Arial" w:hAnsi="Arial" w:cs="Arial"/>
-          <w:sz w:val="20"/>
-          <w:szCs w:val="20"/>
-          <w:shd w:val="clear" w:color="auto" w:fill="FAF9F8"/>
-        </w:rPr>
-        <w:t>Softteliê</w:t>
-      </w:r>
-      <w:proofErr w:type="spellEnd"/>
+        <w:t>Equipe Softteliê</w:t>
+      </w:r>
     </w:p>
     <w:p>
       <w:pPr>
@@ -859,9 +848,962 @@
     </w:p>
     <w:p>
       <w:pPr>
-        <w:pStyle w:val="ListParagraph"/>
-      </w:pPr>
-    </w:p>
+        <w:ind w:left="360"/>
+      </w:pPr>
+      <w:r>
+        <w:t>Após as conversas com a empresa parceira, definição de requisitos e priorização destes, o escopo do projeto está definido da seguinte forma:</w:t>
+      </w:r>
+    </w:p>
+    <w:p>
+      <w:pPr>
+        <w:pStyle w:val="ListParagraph"/>
+        <w:numPr>
+          <w:ilvl w:val="0"/>
+          <w:numId w:val="2"/>
+        </w:numPr>
+        <w:spacing w:after="0" w:line="240" w:lineRule="auto"/>
+        <w:jc w:val="both"/>
+        <w:rPr>
+          <w:rFonts w:cs="Arial"/>
+          <w:szCs w:val="20"/>
+        </w:rPr>
+      </w:pPr>
+      <w:r>
+        <w:rPr>
+          <w:rFonts w:cs="Arial"/>
+          <w:szCs w:val="20"/>
+        </w:rPr>
+        <w:t>ehSoja</w:t>
+      </w:r>
+    </w:p>
+    <w:p>
+      <w:pPr>
+        <w:pStyle w:val="ListParagraph"/>
+        <w:numPr>
+          <w:ilvl w:val="1"/>
+          <w:numId w:val="2"/>
+        </w:numPr>
+        <w:spacing w:after="0" w:line="240" w:lineRule="auto"/>
+        <w:jc w:val="both"/>
+        <w:rPr>
+          <w:rFonts w:cs="Arial"/>
+          <w:szCs w:val="20"/>
+        </w:rPr>
+      </w:pPr>
+      <w:r>
+        <w:rPr>
+          <w:rFonts w:cs="Arial"/>
+          <w:szCs w:val="20"/>
+        </w:rPr>
+        <w:t>Definição dos requisitos:</w:t>
+      </w:r>
+    </w:p>
+    <w:p>
+      <w:pPr>
+        <w:pStyle w:val="ListParagraph"/>
+        <w:numPr>
+          <w:ilvl w:val="2"/>
+          <w:numId w:val="2"/>
+        </w:numPr>
+        <w:spacing w:after="0" w:line="240" w:lineRule="auto"/>
+        <w:jc w:val="both"/>
+        <w:rPr>
+          <w:rFonts w:cs="Arial"/>
+          <w:szCs w:val="20"/>
+        </w:rPr>
+      </w:pPr>
+      <w:r>
+        <w:rPr>
+          <w:rFonts w:cs="Arial"/>
+          <w:szCs w:val="20"/>
+        </w:rPr>
+        <w:t xml:space="preserve">Tirar dúvidas </w:t>
+      </w:r>
+      <w:r>
+        <w:rPr>
+          <w:rFonts w:cs="Arial"/>
+          <w:szCs w:val="20"/>
+        </w:rPr>
+        <w:t>sobre o</w:t>
+      </w:r>
+      <w:r>
+        <w:rPr>
+          <w:rFonts w:cs="Arial"/>
+          <w:szCs w:val="20"/>
+        </w:rPr>
+        <w:t xml:space="preserve"> projeto</w:t>
+      </w:r>
+      <w:r>
+        <w:rPr>
+          <w:rFonts w:cs="Arial"/>
+          <w:szCs w:val="20"/>
+        </w:rPr>
+        <w:t>;</w:t>
+      </w:r>
+    </w:p>
+    <w:p>
+      <w:pPr>
+        <w:pStyle w:val="ListParagraph"/>
+        <w:numPr>
+          <w:ilvl w:val="2"/>
+          <w:numId w:val="2"/>
+        </w:numPr>
+        <w:spacing w:after="0" w:line="240" w:lineRule="auto"/>
+        <w:jc w:val="both"/>
+        <w:rPr>
+          <w:rFonts w:cs="Arial"/>
+          <w:szCs w:val="20"/>
+        </w:rPr>
+      </w:pPr>
+      <w:r>
+        <w:rPr>
+          <w:rFonts w:cs="Arial"/>
+          <w:szCs w:val="20"/>
+        </w:rPr>
+        <w:t xml:space="preserve">Analisar </w:t>
+      </w:r>
+      <w:r>
+        <w:rPr>
+          <w:rFonts w:cs="Arial"/>
+          <w:szCs w:val="20"/>
+        </w:rPr>
+        <w:t xml:space="preserve">o conhecimento de cada integrante </w:t>
+      </w:r>
+      <w:r>
+        <w:rPr>
+          <w:rFonts w:cs="Arial"/>
+          <w:szCs w:val="20"/>
+        </w:rPr>
+        <w:t>da equipe</w:t>
+      </w:r>
+      <w:r>
+        <w:rPr>
+          <w:rFonts w:cs="Arial"/>
+          <w:szCs w:val="20"/>
+        </w:rPr>
+        <w:t>;</w:t>
+      </w:r>
+    </w:p>
+    <w:p>
+      <w:pPr>
+        <w:pStyle w:val="ListParagraph"/>
+        <w:numPr>
+          <w:ilvl w:val="2"/>
+          <w:numId w:val="2"/>
+        </w:numPr>
+        <w:spacing w:after="0" w:line="240" w:lineRule="auto"/>
+        <w:jc w:val="both"/>
+        <w:rPr>
+          <w:rFonts w:cs="Arial"/>
+          <w:szCs w:val="20"/>
+        </w:rPr>
+      </w:pPr>
+      <w:r>
+        <w:rPr>
+          <w:rFonts w:cs="Arial"/>
+          <w:szCs w:val="20"/>
+        </w:rPr>
+        <w:t>Ajudar a chegar na solução estipulada primeiramente.</w:t>
+      </w:r>
+    </w:p>
+    <w:p>
+      <w:pPr>
+        <w:pStyle w:val="ListParagraph"/>
+        <w:numPr>
+          <w:ilvl w:val="1"/>
+          <w:numId w:val="2"/>
+        </w:numPr>
+        <w:spacing w:after="0" w:line="240" w:lineRule="auto"/>
+        <w:jc w:val="both"/>
+        <w:rPr>
+          <w:rFonts w:cs="Arial"/>
+          <w:szCs w:val="20"/>
+        </w:rPr>
+      </w:pPr>
+      <w:r>
+        <w:rPr>
+          <w:rFonts w:cs="Arial"/>
+          <w:szCs w:val="20"/>
+        </w:rPr>
+        <w:t>Gerenciamento do projeto:</w:t>
+      </w:r>
+    </w:p>
+    <w:p>
+      <w:pPr>
+        <w:pStyle w:val="ListParagraph"/>
+        <w:numPr>
+          <w:ilvl w:val="2"/>
+          <w:numId w:val="2"/>
+        </w:numPr>
+        <w:spacing w:after="0" w:line="240" w:lineRule="auto"/>
+        <w:jc w:val="both"/>
+        <w:rPr>
+          <w:rFonts w:cs="Arial"/>
+          <w:szCs w:val="20"/>
+        </w:rPr>
+      </w:pPr>
+      <w:r>
+        <w:rPr>
+          <w:rFonts w:cs="Arial"/>
+          <w:szCs w:val="20"/>
+        </w:rPr>
+        <w:t>O projeto será gerenciado pela equipe através de 1</w:t>
+      </w:r>
+      <w:r>
+        <w:rPr>
+          <w:rFonts w:cs="Arial"/>
+          <w:szCs w:val="20"/>
+        </w:rPr>
+        <w:t xml:space="preserve"> </w:t>
+      </w:r>
+      <w:r>
+        <w:rPr>
+          <w:rFonts w:cs="Arial"/>
+          <w:szCs w:val="20"/>
+        </w:rPr>
+        <w:t xml:space="preserve">(um) </w:t>
+      </w:r>
+      <w:r>
+        <w:rPr>
+          <w:rFonts w:cs="Arial"/>
+          <w:i/>
+          <w:szCs w:val="20"/>
+        </w:rPr>
+        <w:t>Scrum Master</w:t>
+      </w:r>
+      <w:r>
+        <w:rPr>
+          <w:rFonts w:cs="Arial"/>
+          <w:szCs w:val="20"/>
+        </w:rPr>
+        <w:t>, 1</w:t>
+      </w:r>
+      <w:r>
+        <w:rPr>
+          <w:rFonts w:cs="Arial"/>
+          <w:szCs w:val="20"/>
+        </w:rPr>
+        <w:t xml:space="preserve"> </w:t>
+      </w:r>
+      <w:r>
+        <w:rPr>
+          <w:rFonts w:cs="Arial"/>
+          <w:szCs w:val="20"/>
+        </w:rPr>
+        <w:t xml:space="preserve">(um) </w:t>
+      </w:r>
+      <w:r>
+        <w:rPr>
+          <w:rFonts w:cs="Arial"/>
+          <w:i/>
+          <w:szCs w:val="20"/>
+        </w:rPr>
+        <w:t>Product Owner</w:t>
+      </w:r>
+      <w:r>
+        <w:rPr>
+          <w:rFonts w:cs="Arial"/>
+          <w:szCs w:val="20"/>
+        </w:rPr>
+        <w:t xml:space="preserve"> e 5 (cinco) desenvolvedores, além de 5 (cinco) integrantes da empresa contratada que farão o gerenciamento, por serem clientes do certame</w:t>
+      </w:r>
+      <w:r>
+        <w:rPr>
+          <w:rFonts w:cs="Arial"/>
+          <w:szCs w:val="20"/>
+        </w:rPr>
+        <w:t>;</w:t>
+      </w:r>
+    </w:p>
+    <w:p>
+      <w:pPr>
+        <w:pStyle w:val="ListParagraph"/>
+        <w:numPr>
+          <w:ilvl w:val="2"/>
+          <w:numId w:val="2"/>
+        </w:numPr>
+        <w:spacing w:after="0" w:line="240" w:lineRule="auto"/>
+        <w:jc w:val="both"/>
+        <w:rPr>
+          <w:rFonts w:cs="Arial"/>
+          <w:szCs w:val="20"/>
+        </w:rPr>
+      </w:pPr>
+      <w:r>
+        <w:rPr>
+          <w:rFonts w:cs="Arial"/>
+          <w:szCs w:val="20"/>
+        </w:rPr>
+        <w:t>Criação do Termo de Abertura do Projeto;</w:t>
+      </w:r>
+    </w:p>
+    <w:p>
+      <w:pPr>
+        <w:pStyle w:val="ListParagraph"/>
+        <w:numPr>
+          <w:ilvl w:val="2"/>
+          <w:numId w:val="2"/>
+        </w:numPr>
+        <w:spacing w:after="0" w:line="240" w:lineRule="auto"/>
+        <w:jc w:val="both"/>
+        <w:rPr>
+          <w:rFonts w:cs="Arial"/>
+          <w:szCs w:val="20"/>
+        </w:rPr>
+      </w:pPr>
+      <w:r>
+        <w:rPr>
+          <w:rFonts w:cs="Arial"/>
+          <w:szCs w:val="20"/>
+        </w:rPr>
+        <w:t>Criação da Declaração de Escopo do Projeto;</w:t>
+      </w:r>
+    </w:p>
+    <w:p>
+      <w:pPr>
+        <w:pStyle w:val="ListParagraph"/>
+        <w:numPr>
+          <w:ilvl w:val="2"/>
+          <w:numId w:val="2"/>
+        </w:numPr>
+        <w:spacing w:after="0" w:line="240" w:lineRule="auto"/>
+        <w:jc w:val="both"/>
+        <w:rPr>
+          <w:rFonts w:cs="Arial"/>
+          <w:szCs w:val="20"/>
+        </w:rPr>
+      </w:pPr>
+      <w:r>
+        <w:rPr>
+          <w:rFonts w:cs="Arial"/>
+          <w:szCs w:val="20"/>
+        </w:rPr>
+        <w:t xml:space="preserve">Criação do gráfico de </w:t>
+      </w:r>
+      <w:r>
+        <w:rPr>
+          <w:rFonts w:cs="Arial"/>
+          <w:i/>
+          <w:iCs/>
+          <w:szCs w:val="20"/>
+        </w:rPr>
+        <w:t>Burndown</w:t>
+      </w:r>
+      <w:r>
+        <w:rPr>
+          <w:rFonts w:cs="Arial"/>
+          <w:szCs w:val="20"/>
+        </w:rPr>
+        <w:t>.</w:t>
+      </w:r>
+    </w:p>
+    <w:p>
+      <w:pPr>
+        <w:pStyle w:val="ListParagraph"/>
+        <w:numPr>
+          <w:ilvl w:val="1"/>
+          <w:numId w:val="2"/>
+        </w:numPr>
+        <w:spacing w:after="0" w:line="240" w:lineRule="auto"/>
+        <w:jc w:val="both"/>
+        <w:rPr>
+          <w:rFonts w:cs="Arial"/>
+          <w:szCs w:val="20"/>
+        </w:rPr>
+      </w:pPr>
+      <w:r>
+        <w:rPr>
+          <w:rFonts w:cs="Arial"/>
+          <w:szCs w:val="20"/>
+        </w:rPr>
+        <w:t>Desenvolvimento:</w:t>
+      </w:r>
+    </w:p>
+    <w:p>
+      <w:pPr>
+        <w:pStyle w:val="ListParagraph"/>
+        <w:numPr>
+          <w:ilvl w:val="2"/>
+          <w:numId w:val="2"/>
+        </w:numPr>
+        <w:spacing w:after="0" w:line="240" w:lineRule="auto"/>
+        <w:jc w:val="both"/>
+        <w:rPr>
+          <w:rFonts w:cs="Arial"/>
+          <w:szCs w:val="20"/>
+        </w:rPr>
+      </w:pPr>
+      <w:r>
+        <w:rPr>
+          <w:rFonts w:cs="Arial"/>
+          <w:szCs w:val="20"/>
+        </w:rPr>
+        <w:t xml:space="preserve"> </w:t>
+      </w:r>
+      <w:r>
+        <w:rPr>
+          <w:rFonts w:cs="Arial"/>
+          <w:szCs w:val="20"/>
+        </w:rPr>
+        <w:t xml:space="preserve">Sprint </w:t>
+      </w:r>
+      <w:r>
+        <w:rPr>
+          <w:rFonts w:cs="Arial"/>
+          <w:szCs w:val="20"/>
+        </w:rPr>
+        <w:t>1</w:t>
+      </w:r>
+      <w:r>
+        <w:rPr>
+          <w:rFonts w:cs="Arial"/>
+          <w:szCs w:val="20"/>
+        </w:rPr>
+        <w:t>:</w:t>
+      </w:r>
+    </w:p>
+    <w:p>
+      <w:pPr>
+        <w:pStyle w:val="ListParagraph"/>
+        <w:numPr>
+          <w:ilvl w:val="3"/>
+          <w:numId w:val="2"/>
+        </w:numPr>
+        <w:spacing w:after="0" w:line="240" w:lineRule="auto"/>
+        <w:ind w:left="1800" w:hanging="720"/>
+        <w:jc w:val="both"/>
+        <w:rPr>
+          <w:rFonts w:cs="Arial"/>
+          <w:szCs w:val="20"/>
+        </w:rPr>
+      </w:pPr>
+      <w:r>
+        <w:t>Treinamento</w:t>
+      </w:r>
+      <w:r>
+        <w:t xml:space="preserve"> do modelo básico para reconhecer as plantas de soja</w:t>
+      </w:r>
+      <w:r>
+        <w:rPr>
+          <w:rFonts w:cs="Arial"/>
+          <w:szCs w:val="20"/>
+        </w:rPr>
+        <w:t>;</w:t>
+      </w:r>
+    </w:p>
+    <w:p>
+      <w:pPr>
+        <w:pStyle w:val="ListParagraph"/>
+        <w:numPr>
+          <w:ilvl w:val="3"/>
+          <w:numId w:val="2"/>
+        </w:numPr>
+        <w:spacing w:after="0" w:line="240" w:lineRule="auto"/>
+        <w:ind w:left="1800" w:hanging="720"/>
+        <w:jc w:val="both"/>
+        <w:rPr>
+          <w:rFonts w:cs="Arial"/>
+          <w:szCs w:val="20"/>
+        </w:rPr>
+      </w:pPr>
+      <w:r>
+        <w:t>Treinamento do modelo básico para reconhecer as vagens na planta de soja</w:t>
+      </w:r>
+      <w:r>
+        <w:rPr>
+          <w:rFonts w:cs="Arial"/>
+          <w:szCs w:val="20"/>
+        </w:rPr>
+        <w:t>;</w:t>
+      </w:r>
+    </w:p>
+    <w:p>
+      <w:pPr>
+        <w:pStyle w:val="ListParagraph"/>
+        <w:numPr>
+          <w:ilvl w:val="2"/>
+          <w:numId w:val="2"/>
+        </w:numPr>
+        <w:spacing w:after="0" w:line="240" w:lineRule="auto"/>
+        <w:jc w:val="both"/>
+        <w:rPr>
+          <w:rFonts w:cs="Arial"/>
+          <w:szCs w:val="20"/>
+        </w:rPr>
+      </w:pPr>
+      <w:r>
+        <w:rPr>
+          <w:rFonts w:cs="Arial"/>
+          <w:szCs w:val="20"/>
+        </w:rPr>
+        <w:t xml:space="preserve"> </w:t>
+      </w:r>
+      <w:r>
+        <w:rPr>
+          <w:rFonts w:cs="Arial"/>
+          <w:szCs w:val="20"/>
+        </w:rPr>
+        <w:t xml:space="preserve">Sprint </w:t>
+      </w:r>
+      <w:r>
+        <w:rPr>
+          <w:rFonts w:cs="Arial"/>
+          <w:szCs w:val="20"/>
+        </w:rPr>
+        <w:t>2</w:t>
+      </w:r>
+      <w:r>
+        <w:rPr>
+          <w:rFonts w:cs="Arial"/>
+          <w:szCs w:val="20"/>
+        </w:rPr>
+        <w:t>:</w:t>
+      </w:r>
+    </w:p>
+    <w:p>
+      <w:pPr>
+        <w:pStyle w:val="ListParagraph"/>
+        <w:numPr>
+          <w:ilvl w:val="3"/>
+          <w:numId w:val="2"/>
+        </w:numPr>
+        <w:spacing w:after="0" w:line="240" w:lineRule="auto"/>
+        <w:ind w:left="1800" w:hanging="720"/>
+        <w:jc w:val="both"/>
+        <w:rPr>
+          <w:rFonts w:cs="Arial"/>
+          <w:szCs w:val="20"/>
+        </w:rPr>
+      </w:pPr>
+      <w:r>
+        <w:rPr>
+          <w:rFonts w:cs="Arial"/>
+          <w:szCs w:val="20"/>
+        </w:rPr>
+        <w:lastRenderedPageBreak/>
+        <w:t>C</w:t>
+      </w:r>
+      <w:r>
+        <w:t>riação/alteração da interface onde novas plantas são registradas para comportar as novas necessidades</w:t>
+      </w:r>
+      <w:r>
+        <w:rPr>
+          <w:rFonts w:cs="Arial"/>
+          <w:szCs w:val="20"/>
+        </w:rPr>
+        <w:t>;</w:t>
+      </w:r>
+    </w:p>
+    <w:p>
+      <w:pPr>
+        <w:pStyle w:val="ListParagraph"/>
+        <w:numPr>
+          <w:ilvl w:val="3"/>
+          <w:numId w:val="2"/>
+        </w:numPr>
+        <w:spacing w:after="0" w:line="240" w:lineRule="auto"/>
+        <w:ind w:left="1800" w:hanging="720"/>
+        <w:jc w:val="both"/>
+        <w:rPr>
+          <w:rFonts w:cs="Arial"/>
+          <w:szCs w:val="20"/>
+        </w:rPr>
+      </w:pPr>
+      <w:r>
+        <w:rPr>
+          <w:rFonts w:cs="Arial"/>
+          <w:szCs w:val="20"/>
+        </w:rPr>
+        <w:t>Interface para exibir ao usuário o resultado da imagem analisada, onde as vagens e plantas são marcadas na imagem;</w:t>
+      </w:r>
+    </w:p>
+    <w:p>
+      <w:pPr>
+        <w:pStyle w:val="ListParagraph"/>
+        <w:numPr>
+          <w:ilvl w:val="2"/>
+          <w:numId w:val="2"/>
+        </w:numPr>
+        <w:spacing w:after="0" w:line="240" w:lineRule="auto"/>
+        <w:jc w:val="both"/>
+        <w:rPr>
+          <w:rFonts w:cs="Arial"/>
+          <w:szCs w:val="20"/>
+        </w:rPr>
+      </w:pPr>
+      <w:r>
+        <w:rPr>
+          <w:rFonts w:cs="Arial"/>
+          <w:szCs w:val="20"/>
+        </w:rPr>
+        <w:t xml:space="preserve"> </w:t>
+      </w:r>
+      <w:r>
+        <w:rPr>
+          <w:rFonts w:cs="Arial"/>
+          <w:szCs w:val="20"/>
+        </w:rPr>
+        <w:t xml:space="preserve">Sprint </w:t>
+      </w:r>
+      <w:r>
+        <w:rPr>
+          <w:rFonts w:cs="Arial"/>
+          <w:szCs w:val="20"/>
+        </w:rPr>
+        <w:t>3</w:t>
+      </w:r>
+      <w:r>
+        <w:rPr>
+          <w:rFonts w:cs="Arial"/>
+          <w:szCs w:val="20"/>
+        </w:rPr>
+        <w:t>:</w:t>
+      </w:r>
+    </w:p>
+    <w:p>
+      <w:pPr>
+        <w:pStyle w:val="ListParagraph"/>
+        <w:numPr>
+          <w:ilvl w:val="3"/>
+          <w:numId w:val="2"/>
+        </w:numPr>
+        <w:spacing w:after="0" w:line="240" w:lineRule="auto"/>
+        <w:ind w:left="1800" w:hanging="720"/>
+        <w:jc w:val="both"/>
+        <w:rPr>
+          <w:rFonts w:cs="Arial"/>
+          <w:szCs w:val="20"/>
+        </w:rPr>
+      </w:pPr>
+      <w:r>
+        <w:t>Aperfeiçoamento do modelo de reconhecimento de plantas de soja e vagens</w:t>
+      </w:r>
+      <w:r>
+        <w:rPr>
+          <w:rFonts w:cs="Arial"/>
+          <w:szCs w:val="20"/>
+        </w:rPr>
+        <w:t>;</w:t>
+      </w:r>
+    </w:p>
+    <w:p>
+      <w:pPr>
+        <w:pStyle w:val="ListParagraph"/>
+        <w:numPr>
+          <w:ilvl w:val="3"/>
+          <w:numId w:val="2"/>
+        </w:numPr>
+        <w:spacing w:after="0" w:line="240" w:lineRule="auto"/>
+        <w:ind w:left="1800" w:hanging="720"/>
+        <w:jc w:val="both"/>
+        <w:rPr>
+          <w:rFonts w:cs="Arial"/>
+          <w:szCs w:val="20"/>
+        </w:rPr>
+      </w:pPr>
+      <w:r>
+        <w:t>Realizar a contagem de quantas vagens foram encontradas na planta de soja</w:t>
+      </w:r>
+      <w:r>
+        <w:rPr>
+          <w:rFonts w:cs="Arial"/>
+          <w:szCs w:val="20"/>
+        </w:rPr>
+        <w:t>;</w:t>
+      </w:r>
+    </w:p>
+    <w:p>
+      <w:pPr>
+        <w:pStyle w:val="ListParagraph"/>
+        <w:numPr>
+          <w:ilvl w:val="3"/>
+          <w:numId w:val="2"/>
+        </w:numPr>
+        <w:spacing w:after="0" w:line="240" w:lineRule="auto"/>
+        <w:ind w:left="1800" w:hanging="720"/>
+        <w:jc w:val="both"/>
+        <w:rPr>
+          <w:rFonts w:cs="Arial"/>
+          <w:szCs w:val="20"/>
+        </w:rPr>
+      </w:pPr>
+      <w:r>
+        <w:t>Preencher o valor de vagens na planta de acordo com o resultado da análise da imagem</w:t>
+      </w:r>
+      <w:r>
+        <w:rPr>
+          <w:rFonts w:cs="Arial"/>
+          <w:szCs w:val="20"/>
+        </w:rPr>
+        <w:t>.</w:t>
+      </w:r>
+    </w:p>
+    <w:p>
+      <w:pPr>
+        <w:pStyle w:val="ListParagraph"/>
+        <w:numPr>
+          <w:ilvl w:val="2"/>
+          <w:numId w:val="2"/>
+        </w:numPr>
+        <w:spacing w:after="0" w:line="240" w:lineRule="auto"/>
+        <w:jc w:val="both"/>
+        <w:rPr>
+          <w:rFonts w:cs="Arial"/>
+          <w:szCs w:val="20"/>
+        </w:rPr>
+      </w:pPr>
+      <w:r>
+        <w:rPr>
+          <w:rFonts w:cs="Arial"/>
+          <w:szCs w:val="20"/>
+        </w:rPr>
+        <w:t xml:space="preserve"> </w:t>
+      </w:r>
+      <w:r>
+        <w:rPr>
+          <w:rFonts w:cs="Arial"/>
+          <w:szCs w:val="20"/>
+        </w:rPr>
+        <w:t xml:space="preserve">Sprint </w:t>
+      </w:r>
+      <w:r>
+        <w:rPr>
+          <w:rFonts w:cs="Arial"/>
+          <w:szCs w:val="20"/>
+        </w:rPr>
+        <w:t>4</w:t>
+      </w:r>
+      <w:r>
+        <w:rPr>
+          <w:rFonts w:cs="Arial"/>
+          <w:szCs w:val="20"/>
+        </w:rPr>
+        <w:t>:</w:t>
+      </w:r>
+    </w:p>
+    <w:p>
+      <w:pPr>
+        <w:pStyle w:val="ListParagraph"/>
+        <w:numPr>
+          <w:ilvl w:val="3"/>
+          <w:numId w:val="2"/>
+        </w:numPr>
+        <w:spacing w:after="0" w:line="240" w:lineRule="auto"/>
+        <w:ind w:left="1800" w:hanging="720"/>
+        <w:jc w:val="both"/>
+        <w:rPr>
+          <w:rFonts w:cs="Arial"/>
+          <w:szCs w:val="20"/>
+        </w:rPr>
+      </w:pPr>
+      <w:r>
+        <w:t>Realizar a estimativa da quantidade de grãos de soja que a planta possui</w:t>
+      </w:r>
+      <w:r>
+        <w:rPr>
+          <w:rFonts w:cs="Arial"/>
+          <w:szCs w:val="20"/>
+        </w:rPr>
+        <w:t>;</w:t>
+      </w:r>
+    </w:p>
+    <w:p>
+      <w:pPr>
+        <w:pStyle w:val="ListParagraph"/>
+        <w:numPr>
+          <w:ilvl w:val="3"/>
+          <w:numId w:val="2"/>
+        </w:numPr>
+        <w:spacing w:after="0" w:line="240" w:lineRule="auto"/>
+        <w:ind w:left="1800" w:hanging="720"/>
+        <w:jc w:val="both"/>
+        <w:rPr>
+          <w:rFonts w:cs="Arial"/>
+          <w:szCs w:val="20"/>
+        </w:rPr>
+      </w:pPr>
+      <w:r>
+        <w:t>Exibir a imagem com o reconhecimento das suas características (planta de soja e vagens), juntamente à quantidade de grãos.</w:t>
+      </w:r>
+    </w:p>
+    <w:p>
+      <w:pPr>
+        <w:pStyle w:val="ListParagraph"/>
+        <w:numPr>
+          <w:ilvl w:val="1"/>
+          <w:numId w:val="2"/>
+        </w:numPr>
+        <w:spacing w:after="0" w:line="240" w:lineRule="auto"/>
+        <w:jc w:val="both"/>
+        <w:rPr>
+          <w:rFonts w:cs="Arial"/>
+          <w:szCs w:val="20"/>
+        </w:rPr>
+      </w:pPr>
+      <w:r>
+        <w:rPr>
+          <w:rFonts w:cs="Arial"/>
+          <w:szCs w:val="20"/>
+        </w:rPr>
+        <w:t>Testes:</w:t>
+      </w:r>
+    </w:p>
+    <w:p>
+      <w:pPr>
+        <w:pStyle w:val="ListParagraph"/>
+        <w:numPr>
+          <w:ilvl w:val="2"/>
+          <w:numId w:val="2"/>
+        </w:numPr>
+        <w:spacing w:after="0" w:line="240" w:lineRule="auto"/>
+        <w:jc w:val="both"/>
+        <w:rPr>
+          <w:rFonts w:cs="Arial"/>
+          <w:szCs w:val="20"/>
+        </w:rPr>
+      </w:pPr>
+      <w:r>
+        <w:rPr>
+          <w:rFonts w:cs="Arial"/>
+          <w:szCs w:val="20"/>
+        </w:rPr>
+        <w:t>Desenvolvimento de testes unitários;</w:t>
+      </w:r>
+    </w:p>
+    <w:p>
+      <w:pPr>
+        <w:pStyle w:val="ListParagraph"/>
+        <w:numPr>
+          <w:ilvl w:val="2"/>
+          <w:numId w:val="2"/>
+        </w:numPr>
+        <w:spacing w:after="0" w:line="240" w:lineRule="auto"/>
+        <w:jc w:val="both"/>
+        <w:rPr>
+          <w:rFonts w:cs="Arial"/>
+          <w:szCs w:val="20"/>
+        </w:rPr>
+      </w:pPr>
+      <w:r>
+        <w:rPr>
+          <w:rFonts w:cs="Arial"/>
+          <w:szCs w:val="20"/>
+        </w:rPr>
+        <w:t>Realização de testes funcionais;</w:t>
+      </w:r>
+    </w:p>
+    <w:p>
+      <w:pPr>
+        <w:pStyle w:val="ListParagraph"/>
+        <w:numPr>
+          <w:ilvl w:val="2"/>
+          <w:numId w:val="2"/>
+        </w:numPr>
+        <w:spacing w:after="0" w:line="240" w:lineRule="auto"/>
+        <w:jc w:val="both"/>
+        <w:rPr>
+          <w:rFonts w:cs="Arial"/>
+          <w:szCs w:val="20"/>
+        </w:rPr>
+      </w:pPr>
+      <w:r>
+        <w:rPr>
+          <w:rFonts w:cs="Arial"/>
+          <w:szCs w:val="20"/>
+        </w:rPr>
+        <w:t xml:space="preserve">Realização de </w:t>
+      </w:r>
+      <w:r>
+        <w:rPr>
+          <w:rFonts w:cs="Arial"/>
+          <w:szCs w:val="20"/>
+        </w:rPr>
+        <w:t>simulações envolvendo os mais diferentes cenários.</w:t>
+      </w:r>
+    </w:p>
+    <w:p>
+      <w:pPr>
+        <w:pStyle w:val="ListParagraph"/>
+        <w:numPr>
+          <w:ilvl w:val="1"/>
+          <w:numId w:val="2"/>
+        </w:numPr>
+        <w:spacing w:after="0" w:line="240" w:lineRule="auto"/>
+        <w:jc w:val="both"/>
+        <w:rPr>
+          <w:rFonts w:cs="Arial"/>
+          <w:szCs w:val="20"/>
+        </w:rPr>
+      </w:pPr>
+      <w:r>
+        <w:rPr>
+          <w:rFonts w:cs="Arial"/>
+          <w:szCs w:val="20"/>
+        </w:rPr>
+        <w:t>Entrega do projeto:</w:t>
+      </w:r>
+    </w:p>
+    <w:p>
+      <w:pPr>
+        <w:pStyle w:val="ListParagraph"/>
+        <w:numPr>
+          <w:ilvl w:val="2"/>
+          <w:numId w:val="2"/>
+        </w:numPr>
+        <w:spacing w:after="0" w:line="240" w:lineRule="auto"/>
+        <w:jc w:val="both"/>
+        <w:rPr>
+          <w:rFonts w:cs="Arial"/>
+          <w:szCs w:val="20"/>
+        </w:rPr>
+      </w:pPr>
+      <w:r>
+        <w:rPr>
+          <w:rFonts w:cs="Arial"/>
+          <w:szCs w:val="20"/>
+        </w:rPr>
+        <w:t xml:space="preserve">Gravação de uma demonstração do </w:t>
+      </w:r>
+      <w:r>
+        <w:rPr>
+          <w:rFonts w:cs="Arial"/>
+          <w:i/>
+          <w:iCs/>
+          <w:szCs w:val="20"/>
+        </w:rPr>
+        <w:t>software</w:t>
+      </w:r>
+      <w:r>
+        <w:rPr>
+          <w:rFonts w:cs="Arial"/>
+          <w:szCs w:val="20"/>
+        </w:rPr>
+        <w:t xml:space="preserve"> em funcionamento;</w:t>
+      </w:r>
+    </w:p>
+    <w:p>
+      <w:pPr>
+        <w:pStyle w:val="ListParagraph"/>
+        <w:numPr>
+          <w:ilvl w:val="2"/>
+          <w:numId w:val="2"/>
+        </w:numPr>
+        <w:spacing w:after="0" w:line="240" w:lineRule="auto"/>
+        <w:jc w:val="both"/>
+        <w:rPr>
+          <w:rFonts w:cs="Arial"/>
+          <w:szCs w:val="20"/>
+        </w:rPr>
+      </w:pPr>
+      <w:r>
+        <w:rPr>
+          <w:rFonts w:cs="Arial"/>
+          <w:szCs w:val="20"/>
+        </w:rPr>
+        <w:t>Apresentação ao cliente.</w:t>
+      </w:r>
+    </w:p>
+    <w:p/>
     <w:p>
       <w:pPr>
         <w:pStyle w:val="ListParagraph"/>
@@ -880,15 +1822,7 @@
         <w:jc w:val="both"/>
       </w:pPr>
       <w:r>
-        <w:t xml:space="preserve">O desenvolvimento do projeto é realizado contando com metodologias ágeis, sendo elas </w:t>
-      </w:r>
-      <w:proofErr w:type="spellStart"/>
-      <w:r>
-        <w:t>Kanban</w:t>
-      </w:r>
-      <w:proofErr w:type="spellEnd"/>
-      <w:r>
-        <w:t xml:space="preserve"> e Scrum, de tal forma que os processos sejam mais rápidos para que as atividades sejam concluídas a tempo. O fluxo de trabalho torna-se flexível e com menos obstáculos. Portanto, a equipe como um todo consegue desenvolver simultânea e sincronamente.</w:t>
+        <w:t>O desenvolvimento do projeto é realizado contando com metodologias ágeis, sendo elas Kanban e Scrum, de tal forma que os processos sejam mais rápidos para que as atividades sejam concluídas a tempo. O fluxo de trabalho torna-se flexível e com menos obstáculos. Portanto, a equipe como um todo consegue desenvolver simultânea e sincronamente.</w:t>
       </w:r>
     </w:p>
     <w:p>
@@ -910,6 +1844,14 @@
     </w:p>
     <w:p>
       <w:pPr>
+        <w:ind w:left="360"/>
+      </w:pPr>
+      <w:r>
+        <w:t>Próximo passo</w:t>
+      </w:r>
+    </w:p>
+    <w:p>
+      <w:pPr>
         <w:pStyle w:val="ListParagraph"/>
       </w:pPr>
     </w:p>
@@ -1005,19 +1947,8 @@
           <w:szCs w:val="15"/>
           <w:shd w:val="clear" w:color="auto" w:fill="FAF9F8"/>
         </w:rPr>
-        <w:t xml:space="preserve">1 </w:t>
-      </w:r>
-      <w:proofErr w:type="gramStart"/>
-      <w:r>
-        <w:rPr>
-          <w:rFonts w:ascii="Arial" w:hAnsi="Arial" w:cs="Arial"/>
-          <w:sz w:val="15"/>
-          <w:szCs w:val="15"/>
-          <w:shd w:val="clear" w:color="auto" w:fill="FAF9F8"/>
-        </w:rPr>
-        <w:t>- ??</w:t>
-      </w:r>
-      <w:proofErr w:type="gramEnd"/>
+        <w:t>1 - ??</w:t>
+      </w:r>
     </w:p>
     <w:p>
       <w:pPr>
@@ -1150,7 +2081,6 @@
         </w:rPr>
         <w:t>2</w:t>
       </w:r>
-      <w:proofErr w:type="gramStart"/>
       <w:r>
         <w:rPr>
           <w:rFonts w:ascii="Arial" w:hAnsi="Arial" w:cs="Arial"/>
@@ -1169,7 +2099,6 @@
         </w:rPr>
         <w:t xml:space="preserve"> ???</w:t>
       </w:r>
-      <w:proofErr w:type="gramEnd"/>
     </w:p>
     <w:p>
       <w:pPr>
@@ -1239,7 +2168,6 @@
           <w:szCs w:val="15"/>
           <w:shd w:val="clear" w:color="auto" w:fill="FAF9F8"/>
         </w:rPr>
-        <w:lastRenderedPageBreak/>
         <w:t>Perspectiva:</w:t>
       </w:r>
     </w:p>
@@ -1346,6 +2274,92 @@
 <file path=word/numbering.xml><?xml version="1.0" encoding="utf-8"?>
 <w:numbering xmlns:wpc="http://schemas.microsoft.com/office/word/2010/wordprocessingCanvas" xmlns:cx="http://schemas.microsoft.com/office/drawing/2014/chartex" xmlns:cx1="http://schemas.microsoft.com/office/drawing/2015/9/8/chartex" xmlns:cx2="http://schemas.microsoft.com/office/drawing/2015/10/21/chartex" xmlns:cx3="http://schemas.microsoft.com/office/drawing/2016/5/9/chartex" xmlns:cx4="http://schemas.microsoft.com/office/drawing/2016/5/10/chartex" xmlns:cx5="http://schemas.microsoft.com/office/drawing/2016/5/11/chartex" xmlns:cx6="http://schemas.microsoft.com/office/drawing/2016/5/12/chartex" xmlns:cx7="http://schemas.microsoft.com/office/drawing/2016/5/13/chartex" xmlns:cx8="http://schemas.microsoft.com/office/drawing/2016/5/14/chartex" xmlns:mc="http://schemas.openxmlformats.org/markup-compatibility/2006" xmlns:aink="http://schemas.microsoft.com/office/drawing/2016/ink" xmlns:am3d="http://schemas.microsoft.com/office/drawing/2017/model3d" xmlns:o="urn:schemas-microsoft-com:office:office" xmlns:oel="http://schemas.microsoft.com/office/2019/extlst" xmlns:r="http://schemas.openxmlformats.org/officeDocument/2006/relationships" xmlns:m="http://schemas.openxmlformats.org/officeDocument/2006/math" xmlns:v="urn:schemas-microsoft-com:vml" xmlns:wp14="http://schemas.microsoft.com/office/word/2010/wordprocessingDrawing" xmlns:wp="http://schemas.openxmlformats.org/drawingml/2006/wordprocessingDrawing" xmlns:w10="urn:schemas-microsoft-com:office:word" xmlns:w="http://schemas.openxmlformats.org/wordprocessingml/2006/main" xmlns:w14="http://schemas.microsoft.com/office/word/2010/wordml" xmlns:w15="http://schemas.microsoft.com/office/word/2012/wordml" xmlns:w16cex="http://schemas.microsoft.com/office/word/2018/wordml/cex" xmlns:w16cid="http://schemas.microsoft.com/office/word/2016/wordml/cid" xmlns:w16="http://schemas.microsoft.com/office/word/2018/wordml" xmlns:w16sdtdh="http://schemas.microsoft.com/office/word/2020/wordml/sdtdatahash" xmlns:w16se="http://schemas.microsoft.com/office/word/2015/wordml/symex" xmlns:wpg="http://schemas.microsoft.com/office/word/2010/wordprocessingGroup" xmlns:wpi="http://schemas.microsoft.com/office/word/2010/wordprocessingInk" xmlns:wne="http://schemas.microsoft.com/office/word/2006/wordml" xmlns:wps="http://schemas.microsoft.com/office/word/2010/wordprocessingShape" mc:Ignorable="w14 w15 w16se w16cid w16 w16cex w16sdtdh wp14">
   <w:abstractNum w:abstractNumId="0" w15:restartNumberingAfterBreak="0">
+    <w:nsid w:val="2022632C"/>
+    <w:multiLevelType w:val="multilevel"/>
+    <w:tmpl w:val="0409001F"/>
+    <w:lvl w:ilvl="0">
+      <w:start w:val="1"/>
+      <w:numFmt w:val="decimal"/>
+      <w:lvlText w:val="%1."/>
+      <w:lvlJc w:val="left"/>
+      <w:pPr>
+        <w:ind w:left="720" w:hanging="360"/>
+      </w:pPr>
+    </w:lvl>
+    <w:lvl w:ilvl="1">
+      <w:start w:val="1"/>
+      <w:numFmt w:val="decimal"/>
+      <w:lvlText w:val="%1.%2."/>
+      <w:lvlJc w:val="left"/>
+      <w:pPr>
+        <w:ind w:left="1217" w:hanging="432"/>
+      </w:pPr>
+    </w:lvl>
+    <w:lvl w:ilvl="2">
+      <w:start w:val="1"/>
+      <w:numFmt w:val="decimal"/>
+      <w:lvlText w:val="%1.%2.%3."/>
+      <w:lvlJc w:val="left"/>
+      <w:pPr>
+        <w:ind w:left="1584" w:hanging="504"/>
+      </w:pPr>
+    </w:lvl>
+    <w:lvl w:ilvl="3">
+      <w:start w:val="1"/>
+      <w:numFmt w:val="decimal"/>
+      <w:lvlText w:val="%1.%2.%3.%4."/>
+      <w:lvlJc w:val="left"/>
+      <w:pPr>
+        <w:ind w:left="2088" w:hanging="648"/>
+      </w:pPr>
+    </w:lvl>
+    <w:lvl w:ilvl="4">
+      <w:start w:val="1"/>
+      <w:numFmt w:val="decimal"/>
+      <w:lvlText w:val="%1.%2.%3.%4.%5."/>
+      <w:lvlJc w:val="left"/>
+      <w:pPr>
+        <w:ind w:left="2592" w:hanging="792"/>
+      </w:pPr>
+    </w:lvl>
+    <w:lvl w:ilvl="5">
+      <w:start w:val="1"/>
+      <w:numFmt w:val="decimal"/>
+      <w:lvlText w:val="%1.%2.%3.%4.%5.%6."/>
+      <w:lvlJc w:val="left"/>
+      <w:pPr>
+        <w:ind w:left="3096" w:hanging="936"/>
+      </w:pPr>
+    </w:lvl>
+    <w:lvl w:ilvl="6">
+      <w:start w:val="1"/>
+      <w:numFmt w:val="decimal"/>
+      <w:lvlText w:val="%1.%2.%3.%4.%5.%6.%7."/>
+      <w:lvlJc w:val="left"/>
+      <w:pPr>
+        <w:ind w:left="3600" w:hanging="1080"/>
+      </w:pPr>
+    </w:lvl>
+    <w:lvl w:ilvl="7">
+      <w:start w:val="1"/>
+      <w:numFmt w:val="decimal"/>
+      <w:lvlText w:val="%1.%2.%3.%4.%5.%6.%7.%8."/>
+      <w:lvlJc w:val="left"/>
+      <w:pPr>
+        <w:ind w:left="4104" w:hanging="1224"/>
+      </w:pPr>
+    </w:lvl>
+    <w:lvl w:ilvl="8">
+      <w:start w:val="1"/>
+      <w:numFmt w:val="decimal"/>
+      <w:lvlText w:val="%1.%2.%3.%4.%5.%6.%7.%8.%9."/>
+      <w:lvlJc w:val="left"/>
+      <w:pPr>
+        <w:ind w:left="4680" w:hanging="1440"/>
+      </w:pPr>
+    </w:lvl>
+  </w:abstractNum>
+  <w:abstractNum w:abstractNumId="1" w15:restartNumberingAfterBreak="0">
     <w:nsid w:val="285E4C4F"/>
     <w:multiLevelType w:val="hybridMultilevel"/>
     <w:tmpl w:val="FE4A0BE8"/>
@@ -1435,6 +2449,9 @@
     </w:lvl>
   </w:abstractNum>
   <w:num w:numId="1" w16cid:durableId="1593123042">
+    <w:abstractNumId w:val="1"/>
+  </w:num>
+  <w:num w:numId="2" w16cid:durableId="1872571694">
     <w:abstractNumId w:val="0"/>
   </w:num>
 </w:numbering>
@@ -2195,6 +3212,26 @@
 </file>
 
 <file path=customXml/item1.xml><?xml version="1.0" encoding="utf-8"?>
+<p:properties xmlns:p="http://schemas.microsoft.com/office/2006/metadata/properties" xmlns:xsi="http://www.w3.org/2001/XMLSchema-instance" xmlns:pc="http://schemas.microsoft.com/office/infopath/2007/PartnerControls">
+  <documentManagement>
+    <TaxCatchAll xmlns="534e2611-c986-42e7-a7a7-88eb02e3de6d" xsi:nil="true"/>
+    <lcf76f155ced4ddcb4097134ff3c332f xmlns="fb38eb57-01e3-4f86-bdc2-ce4f4d83d7fa">
+      <Terms xmlns="http://schemas.microsoft.com/office/infopath/2007/PartnerControls"/>
+    </lcf76f155ced4ddcb4097134ff3c332f>
+  </documentManagement>
+</p:properties>
+</file>
+
+<file path=customXml/item2.xml><?xml version="1.0" encoding="utf-8"?>
+<?mso-contentType ?>
+<FormTemplates xmlns="http://schemas.microsoft.com/sharepoint/v3/contenttype/forms">
+  <Display>DocumentLibraryForm</Display>
+  <Edit>DocumentLibraryForm</Edit>
+  <New>DocumentLibraryForm</New>
+</FormTemplates>
+</file>
+
+<file path=customXml/item3.xml><?xml version="1.0" encoding="utf-8"?>
 <ct:contentTypeSchema xmlns:ct="http://schemas.microsoft.com/office/2006/metadata/contentType" xmlns:ma="http://schemas.microsoft.com/office/2006/metadata/properties/metaAttributes" ct:_="" ma:_="" ma:contentTypeName="Documento" ma:contentTypeID="0x010100DFB2DE3359A6E04380F3F3E7F9BFBBD9" ma:contentTypeVersion="9" ma:contentTypeDescription="Crie um novo documento." ma:contentTypeScope="" ma:versionID="fccf47cbb8143164c36b0e040dec9660">
   <xsd:schema xmlns:xsd="http://www.w3.org/2001/XMLSchema" xmlns:xs="http://www.w3.org/2001/XMLSchema" xmlns:p="http://schemas.microsoft.com/office/2006/metadata/properties" xmlns:ns2="fb38eb57-01e3-4f86-bdc2-ce4f4d83d7fa" xmlns:ns3="534e2611-c986-42e7-a7a7-88eb02e3de6d" targetNamespace="http://schemas.microsoft.com/office/2006/metadata/properties" ma:root="true" ma:fieldsID="5af92867a74a7f49d5ed211bc17aafe3" ns2:_="" ns3:_="">
     <xsd:import namespace="fb38eb57-01e3-4f86-bdc2-ce4f4d83d7fa"/>
@@ -2377,27 +3414,30 @@
 </ct:contentTypeSchema>
 </file>
 
-<file path=customXml/item2.xml><?xml version="1.0" encoding="utf-8"?>
-<?mso-contentType ?>
-<FormTemplates xmlns="http://schemas.microsoft.com/sharepoint/v3/contenttype/forms">
-  <Display>DocumentLibraryForm</Display>
-  <Edit>DocumentLibraryForm</Edit>
-  <New>DocumentLibraryForm</New>
-</FormTemplates>
-</file>
-
-<file path=customXml/item3.xml><?xml version="1.0" encoding="utf-8"?>
-<p:properties xmlns:p="http://schemas.microsoft.com/office/2006/metadata/properties" xmlns:xsi="http://www.w3.org/2001/XMLSchema-instance" xmlns:pc="http://schemas.microsoft.com/office/infopath/2007/PartnerControls">
-  <documentManagement>
-    <TaxCatchAll xmlns="534e2611-c986-42e7-a7a7-88eb02e3de6d" xsi:nil="true"/>
-    <lcf76f155ced4ddcb4097134ff3c332f xmlns="fb38eb57-01e3-4f86-bdc2-ce4f4d83d7fa">
-      <Terms xmlns="http://schemas.microsoft.com/office/infopath/2007/PartnerControls"/>
-    </lcf76f155ced4ddcb4097134ff3c332f>
-  </documentManagement>
-</p:properties>
+<file path=customXml/item4.xml><?xml version="1.0" encoding="utf-8"?>
+<b:Sources xmlns:b="http://schemas.openxmlformats.org/officeDocument/2006/bibliography" xmlns="http://schemas.openxmlformats.org/officeDocument/2006/bibliography" SelectedStyle="\APASixthEditionOfficeOnline.xsl" StyleName="APA" Version="6"/>
 </file>
 
 <file path=customXml/itemProps1.xml><?xml version="1.0" encoding="utf-8"?>
+<ds:datastoreItem xmlns:ds="http://schemas.openxmlformats.org/officeDocument/2006/customXml" ds:itemID="{D73A5575-DC23-4C8E-9DCA-BE0796981104}">
+  <ds:schemaRefs>
+    <ds:schemaRef ds:uri="http://schemas.microsoft.com/office/2006/metadata/properties"/>
+    <ds:schemaRef ds:uri="http://schemas.microsoft.com/office/infopath/2007/PartnerControls"/>
+    <ds:schemaRef ds:uri="534e2611-c986-42e7-a7a7-88eb02e3de6d"/>
+    <ds:schemaRef ds:uri="fb38eb57-01e3-4f86-bdc2-ce4f4d83d7fa"/>
+  </ds:schemaRefs>
+</ds:datastoreItem>
+</file>
+
+<file path=customXml/itemProps2.xml><?xml version="1.0" encoding="utf-8"?>
+<ds:datastoreItem xmlns:ds="http://schemas.openxmlformats.org/officeDocument/2006/customXml" ds:itemID="{2C81D47B-EEBB-4128-9769-B84B6B0244C6}">
+  <ds:schemaRefs>
+    <ds:schemaRef ds:uri="http://schemas.microsoft.com/sharepoint/v3/contenttype/forms"/>
+  </ds:schemaRefs>
+</ds:datastoreItem>
+</file>
+
+<file path=customXml/itemProps3.xml><?xml version="1.0" encoding="utf-8"?>
 <ds:datastoreItem xmlns:ds="http://schemas.openxmlformats.org/officeDocument/2006/customXml" ds:itemID="{DBF0CFBA-357A-4390-9B1B-57F60EFD7B75}">
   <ds:schemaRefs>
     <ds:schemaRef ds:uri="http://schemas.microsoft.com/office/2006/metadata/contentType"/>
@@ -2416,21 +3456,10 @@
 </ds:datastoreItem>
 </file>
 
-<file path=customXml/itemProps2.xml><?xml version="1.0" encoding="utf-8"?>
-<ds:datastoreItem xmlns:ds="http://schemas.openxmlformats.org/officeDocument/2006/customXml" ds:itemID="{2C81D47B-EEBB-4128-9769-B84B6B0244C6}">
+<file path=customXml/itemProps4.xml><?xml version="1.0" encoding="utf-8"?>
+<ds:datastoreItem xmlns:ds="http://schemas.openxmlformats.org/officeDocument/2006/customXml" ds:itemID="{1FF4E215-19A3-47E6-8E73-6659B1D8995D}">
   <ds:schemaRefs>
-    <ds:schemaRef ds:uri="http://schemas.microsoft.com/sharepoint/v3/contenttype/forms"/>
-  </ds:schemaRefs>
-</ds:datastoreItem>
-</file>
-
-<file path=customXml/itemProps3.xml><?xml version="1.0" encoding="utf-8"?>
-<ds:datastoreItem xmlns:ds="http://schemas.openxmlformats.org/officeDocument/2006/customXml" ds:itemID="{D73A5575-DC23-4C8E-9DCA-BE0796981104}">
-  <ds:schemaRefs>
-    <ds:schemaRef ds:uri="http://schemas.microsoft.com/office/2006/metadata/properties"/>
-    <ds:schemaRef ds:uri="http://schemas.microsoft.com/office/infopath/2007/PartnerControls"/>
-    <ds:schemaRef ds:uri="534e2611-c986-42e7-a7a7-88eb02e3de6d"/>
-    <ds:schemaRef ds:uri="fb38eb57-01e3-4f86-bdc2-ce4f4d83d7fa"/>
+    <ds:schemaRef ds:uri="http://schemas.openxmlformats.org/officeDocument/2006/bibliography"/>
   </ds:schemaRefs>
 </ds:datastoreItem>
 </file>
</xml_diff>

<commit_message>
initiating IT structure session
</commit_message>
<xml_diff>
--- a/docs/Planejamento Estratégico de Tecnologia da Informação/PETI_ehSoja.docx
+++ b/docs/Planejamento Estratégico de Tecnologia da Informação/PETI_ehSoja.docx
@@ -796,6 +796,331 @@
     </w:p>
     <w:p>
       <w:pPr>
+        <w:ind w:left="360"/>
+      </w:pPr>
+      <w:r>
+        <w:rPr>
+          <w:noProof/>
+        </w:rPr>
+        <w:drawing>
+          <wp:inline distT="0" distB="0" distL="0" distR="0" wp14:anchorId="1C063121" wp14:editId="31DD7C98">
+            <wp:extent cx="5400040" cy="3975735"/>
+            <wp:effectExtent l="0" t="0" r="0" b="5715"/>
+            <wp:docPr id="1" name="Picture 1" descr="Graphical user interface&#10;&#10;Description automatically generated"/>
+            <wp:cNvGraphicFramePr>
+              <a:graphicFrameLocks xmlns:a="http://schemas.openxmlformats.org/drawingml/2006/main" noChangeAspect="1"/>
+            </wp:cNvGraphicFramePr>
+            <a:graphic xmlns:a="http://schemas.openxmlformats.org/drawingml/2006/main">
+              <a:graphicData uri="http://schemas.openxmlformats.org/drawingml/2006/picture">
+                <pic:pic xmlns:pic="http://schemas.openxmlformats.org/drawingml/2006/picture">
+                  <pic:nvPicPr>
+                    <pic:cNvPr id="1" name="Picture 1" descr="Graphical user interface&#10;&#10;Description automatically generated"/>
+                    <pic:cNvPicPr/>
+                  </pic:nvPicPr>
+                  <pic:blipFill>
+                    <a:blip r:embed="rId9">
+                      <a:extLst>
+                        <a:ext uri="{28A0092B-C50C-407E-A947-70E740481C1C}">
+                          <a14:useLocalDpi xmlns:a14="http://schemas.microsoft.com/office/drawing/2010/main" val="0"/>
+                        </a:ext>
+                      </a:extLst>
+                    </a:blip>
+                    <a:stretch>
+                      <a:fillRect/>
+                    </a:stretch>
+                  </pic:blipFill>
+                  <pic:spPr>
+                    <a:xfrm>
+                      <a:off x="0" y="0"/>
+                      <a:ext cx="5400040" cy="3975735"/>
+                    </a:xfrm>
+                    <a:prstGeom prst="rect">
+                      <a:avLst/>
+                    </a:prstGeom>
+                  </pic:spPr>
+                </pic:pic>
+              </a:graphicData>
+            </a:graphic>
+          </wp:inline>
+        </w:drawing>
+      </w:r>
+    </w:p>
+    <w:p>
+      <w:pPr>
+        <w:pStyle w:val="ListParagraph"/>
+        <w:numPr>
+          <w:ilvl w:val="0"/>
+          <w:numId w:val="3"/>
+        </w:numPr>
+      </w:pPr>
+      <w:r>
+        <w:t xml:space="preserve">Visiona: a Visiona Tecnologia Espacial S/A é a empresa parceira desta Aprendizagem por Projetos Integrados. Consequentemente, compete a ela: </w:t>
+      </w:r>
+    </w:p>
+    <w:p>
+      <w:pPr>
+        <w:pStyle w:val="ListParagraph"/>
+        <w:numPr>
+          <w:ilvl w:val="1"/>
+          <w:numId w:val="3"/>
+        </w:numPr>
+      </w:pPr>
+      <w:r>
+        <w:t>Criar demandas para a equipe, formada por sete alunos;</w:t>
+      </w:r>
+    </w:p>
+    <w:p>
+      <w:pPr>
+        <w:pStyle w:val="ListParagraph"/>
+        <w:numPr>
+          <w:ilvl w:val="1"/>
+          <w:numId w:val="3"/>
+        </w:numPr>
+      </w:pPr>
+      <w:r>
+        <w:t>Estar em contato com o Product Owner para alinhamento destas demandas;</w:t>
+      </w:r>
+    </w:p>
+    <w:p>
+      <w:pPr>
+        <w:pStyle w:val="ListParagraph"/>
+        <w:numPr>
+          <w:ilvl w:val="1"/>
+          <w:numId w:val="3"/>
+        </w:numPr>
+      </w:pPr>
+      <w:r>
+        <w:t>Estar em contato com o Product Owner 2 e Scrum Master 2 para alinhamento de dificuldade e problemas de comunicação</w:t>
+      </w:r>
+    </w:p>
+    <w:p>
+      <w:pPr>
+        <w:pStyle w:val="ListParagraph"/>
+        <w:numPr>
+          <w:ilvl w:val="0"/>
+          <w:numId w:val="3"/>
+        </w:numPr>
+      </w:pPr>
+      <w:r>
+        <w:t>Product Owner 2: o Product Owner 2 é o supervisor do Product Owner da nossa equipe. Sendo a</w:t>
+      </w:r>
+      <w:r>
+        <w:t>ssim, compete a ele:</w:t>
+      </w:r>
+    </w:p>
+    <w:p>
+      <w:pPr>
+        <w:pStyle w:val="ListParagraph"/>
+        <w:numPr>
+          <w:ilvl w:val="1"/>
+          <w:numId w:val="3"/>
+        </w:numPr>
+      </w:pPr>
+      <w:r>
+        <w:t>Guiar o Product Owner para u</w:t>
+      </w:r>
+      <w:r>
+        <w:t>m melhor entendimento do problema;</w:t>
+      </w:r>
+    </w:p>
+    <w:p>
+      <w:pPr>
+        <w:pStyle w:val="ListParagraph"/>
+        <w:numPr>
+          <w:ilvl w:val="1"/>
+          <w:numId w:val="3"/>
+        </w:numPr>
+      </w:pPr>
+      <w:r>
+        <w:t>Explicar os processos da metodologia ágil;</w:t>
+      </w:r>
+    </w:p>
+    <w:p>
+      <w:pPr>
+        <w:pStyle w:val="ListParagraph"/>
+        <w:numPr>
+          <w:ilvl w:val="1"/>
+          <w:numId w:val="3"/>
+        </w:numPr>
+      </w:pPr>
+      <w:r>
+        <w:t>Realizar sessões de feedbacks, a cada sprint, para que o trabalho do Product Owner seja avaliado</w:t>
+      </w:r>
+    </w:p>
+    <w:p>
+      <w:pPr>
+        <w:pStyle w:val="ListParagraph"/>
+        <w:numPr>
+          <w:ilvl w:val="0"/>
+          <w:numId w:val="3"/>
+        </w:numPr>
+      </w:pPr>
+      <w:r>
+        <w:lastRenderedPageBreak/>
+        <w:t>Scrum Master 2: o Scrum Master 2 é o supervisor do Scrum Master da nossa equipe. Sendo assim, compete a ele:</w:t>
+      </w:r>
+    </w:p>
+    <w:p>
+      <w:pPr>
+        <w:pStyle w:val="ListParagraph"/>
+        <w:numPr>
+          <w:ilvl w:val="1"/>
+          <w:numId w:val="3"/>
+        </w:numPr>
+      </w:pPr>
+      <w:r>
+        <w:t>Guiar o Scrum Master para uma melhor supervisão da equipe;</w:t>
+      </w:r>
+    </w:p>
+    <w:p>
+      <w:pPr>
+        <w:pStyle w:val="ListParagraph"/>
+        <w:numPr>
+          <w:ilvl w:val="1"/>
+          <w:numId w:val="3"/>
+        </w:numPr>
+      </w:pPr>
+      <w:r>
+        <w:t>Realizar reuniões para debater sobre o desempenho da equipe;</w:t>
+      </w:r>
+    </w:p>
+    <w:p>
+      <w:pPr>
+        <w:pStyle w:val="ListParagraph"/>
+        <w:numPr>
+          <w:ilvl w:val="1"/>
+          <w:numId w:val="3"/>
+        </w:numPr>
+      </w:pPr>
+      <w:r>
+        <w:t>Ajudar na resolução de impedimentos da equipe, caso seja necessário;</w:t>
+      </w:r>
+    </w:p>
+    <w:p>
+      <w:pPr>
+        <w:pStyle w:val="ListParagraph"/>
+        <w:numPr>
+          <w:ilvl w:val="1"/>
+          <w:numId w:val="3"/>
+        </w:numPr>
+      </w:pPr>
+      <w:r>
+        <w:t>Realizar sessões de feedbacks, a cada sprint, para que o trabalho do Scrum Master seja avaliado</w:t>
+      </w:r>
+    </w:p>
+    <w:p>
+      <w:pPr>
+        <w:pStyle w:val="ListParagraph"/>
+        <w:numPr>
+          <w:ilvl w:val="0"/>
+          <w:numId w:val="3"/>
+        </w:numPr>
+      </w:pPr>
+      <w:r>
+        <w:t>Product Owner: o Product Owner é o responsável po</w:t>
+      </w:r>
+      <w:r>
+        <w:t>r manter contato com a empresa parceira e criar tarefas para as demandas. Compete-lhe:</w:t>
+      </w:r>
+    </w:p>
+    <w:p>
+      <w:pPr>
+        <w:pStyle w:val="ListParagraph"/>
+        <w:numPr>
+          <w:ilvl w:val="1"/>
+          <w:numId w:val="3"/>
+        </w:numPr>
+      </w:pPr>
+      <w:r>
+        <w:t>Entrar em contato com a empresa parceira para tirar dúvidas e recolher requisitos;</w:t>
+      </w:r>
+    </w:p>
+    <w:p>
+      <w:pPr>
+        <w:pStyle w:val="ListParagraph"/>
+        <w:numPr>
+          <w:ilvl w:val="1"/>
+          <w:numId w:val="3"/>
+        </w:numPr>
+      </w:pPr>
+      <w:r>
+        <w:t>Criar atividades na plataforma de gestão de projetos escolhida;</w:t>
+      </w:r>
+    </w:p>
+    <w:p>
+      <w:pPr>
+        <w:pStyle w:val="ListParagraph"/>
+        <w:numPr>
+          <w:ilvl w:val="1"/>
+          <w:numId w:val="3"/>
+        </w:numPr>
+      </w:pPr>
+      <w:r>
+        <w:t>Definir o backlog do produto;</w:t>
+      </w:r>
+    </w:p>
+    <w:p>
+      <w:pPr>
+        <w:pStyle w:val="ListParagraph"/>
+        <w:numPr>
+          <w:ilvl w:val="1"/>
+          <w:numId w:val="3"/>
+        </w:numPr>
+      </w:pPr>
+      <w:r>
+        <w:t>Priorizar o backlog do produto;</w:t>
+      </w:r>
+    </w:p>
+    <w:p>
+      <w:pPr>
+        <w:pStyle w:val="ListParagraph"/>
+        <w:numPr>
+          <w:ilvl w:val="1"/>
+          <w:numId w:val="3"/>
+        </w:numPr>
+      </w:pPr>
+      <w:r>
+        <w:t>Definir o DoR (Definition Of Ready) para as atividades a serem encaminhadas para o time de desenvolvimento;</w:t>
+      </w:r>
+    </w:p>
+    <w:p>
+      <w:pPr>
+        <w:pStyle w:val="ListParagraph"/>
+        <w:numPr>
+          <w:ilvl w:val="1"/>
+          <w:numId w:val="3"/>
+        </w:numPr>
+      </w:pPr>
+      <w:r>
+        <w:t>Documentar o processo como um todo</w:t>
+      </w:r>
+    </w:p>
+    <w:p>
+      <w:pPr>
+        <w:pStyle w:val="ListParagraph"/>
+        <w:numPr>
+          <w:ilvl w:val="0"/>
+          <w:numId w:val="3"/>
+        </w:numPr>
+      </w:pPr>
+      <w:r>
+        <w:t>Scrum Master:</w:t>
+      </w:r>
+      <w:r>
+        <w:t xml:space="preserve"> o Scrum Master é o responsável por supervisionar o desempenho da equipe e eliminar possíveis problemas durante o desenvolvimento das demandas. Compete-lhe:</w:t>
+      </w:r>
+    </w:p>
+    <w:p>
+      <w:pPr>
+        <w:pStyle w:val="ListParagraph"/>
+        <w:numPr>
+          <w:ilvl w:val="1"/>
+          <w:numId w:val="3"/>
+        </w:numPr>
+      </w:pPr>
+    </w:p>
+    <w:p>
+      <w:pPr>
         <w:pStyle w:val="ListParagraph"/>
       </w:pPr>
     </w:p>
@@ -1105,7 +1430,15 @@
           <w:rFonts w:cs="Arial"/>
           <w:szCs w:val="20"/>
         </w:rPr>
-        <w:t xml:space="preserve"> e 5 (cinco) desenvolvedores, além de 5 (cinco) integrantes da empresa contratada que farão o gerenciamento, por serem clientes do certame</w:t>
+        <w:t xml:space="preserve"> e 5 (cinco) desenvolvedores, além de 5 (cinco) integrantes da </w:t>
+      </w:r>
+      <w:r>
+        <w:rPr>
+          <w:rFonts w:cs="Arial"/>
+          <w:szCs w:val="20"/>
+        </w:rPr>
+        <w:lastRenderedPageBreak/>
+        <w:t>empresa contratada que farão o gerenciamento, por serem clientes do certame</w:t>
       </w:r>
       <w:r>
         <w:rPr>
@@ -1380,7 +1713,6 @@
           <w:rFonts w:cs="Arial"/>
           <w:szCs w:val="20"/>
         </w:rPr>
-        <w:lastRenderedPageBreak/>
         <w:t>C</w:t>
       </w:r>
       <w:r>
@@ -1987,6 +2319,7 @@
           <w:szCs w:val="15"/>
           <w:shd w:val="clear" w:color="auto" w:fill="FAF9F8"/>
         </w:rPr>
+        <w:lastRenderedPageBreak/>
         <w:t>Ações Estratégicas:</w:t>
       </w:r>
     </w:p>
@@ -2448,11 +2781,100 @@
       </w:pPr>
     </w:lvl>
   </w:abstractNum>
+  <w:abstractNum w:abstractNumId="2" w15:restartNumberingAfterBreak="0">
+    <w:nsid w:val="3D66440D"/>
+    <w:multiLevelType w:val="hybridMultilevel"/>
+    <w:tmpl w:val="AD94BBFC"/>
+    <w:lvl w:ilvl="0" w:tplc="0409000F">
+      <w:start w:val="1"/>
+      <w:numFmt w:val="decimal"/>
+      <w:lvlText w:val="%1."/>
+      <w:lvlJc w:val="left"/>
+      <w:pPr>
+        <w:ind w:left="1080" w:hanging="360"/>
+      </w:pPr>
+    </w:lvl>
+    <w:lvl w:ilvl="1" w:tplc="04090019">
+      <w:start w:val="1"/>
+      <w:numFmt w:val="lowerLetter"/>
+      <w:lvlText w:val="%2."/>
+      <w:lvlJc w:val="left"/>
+      <w:pPr>
+        <w:ind w:left="1800" w:hanging="360"/>
+      </w:pPr>
+    </w:lvl>
+    <w:lvl w:ilvl="2" w:tplc="0409001B" w:tentative="1">
+      <w:start w:val="1"/>
+      <w:numFmt w:val="lowerRoman"/>
+      <w:lvlText w:val="%3."/>
+      <w:lvlJc w:val="right"/>
+      <w:pPr>
+        <w:ind w:left="2520" w:hanging="180"/>
+      </w:pPr>
+    </w:lvl>
+    <w:lvl w:ilvl="3" w:tplc="0409000F" w:tentative="1">
+      <w:start w:val="1"/>
+      <w:numFmt w:val="decimal"/>
+      <w:lvlText w:val="%4."/>
+      <w:lvlJc w:val="left"/>
+      <w:pPr>
+        <w:ind w:left="3240" w:hanging="360"/>
+      </w:pPr>
+    </w:lvl>
+    <w:lvl w:ilvl="4" w:tplc="04090019" w:tentative="1">
+      <w:start w:val="1"/>
+      <w:numFmt w:val="lowerLetter"/>
+      <w:lvlText w:val="%5."/>
+      <w:lvlJc w:val="left"/>
+      <w:pPr>
+        <w:ind w:left="3960" w:hanging="360"/>
+      </w:pPr>
+    </w:lvl>
+    <w:lvl w:ilvl="5" w:tplc="0409001B" w:tentative="1">
+      <w:start w:val="1"/>
+      <w:numFmt w:val="lowerRoman"/>
+      <w:lvlText w:val="%6."/>
+      <w:lvlJc w:val="right"/>
+      <w:pPr>
+        <w:ind w:left="4680" w:hanging="180"/>
+      </w:pPr>
+    </w:lvl>
+    <w:lvl w:ilvl="6" w:tplc="0409000F" w:tentative="1">
+      <w:start w:val="1"/>
+      <w:numFmt w:val="decimal"/>
+      <w:lvlText w:val="%7."/>
+      <w:lvlJc w:val="left"/>
+      <w:pPr>
+        <w:ind w:left="5400" w:hanging="360"/>
+      </w:pPr>
+    </w:lvl>
+    <w:lvl w:ilvl="7" w:tplc="04090019" w:tentative="1">
+      <w:start w:val="1"/>
+      <w:numFmt w:val="lowerLetter"/>
+      <w:lvlText w:val="%8."/>
+      <w:lvlJc w:val="left"/>
+      <w:pPr>
+        <w:ind w:left="6120" w:hanging="360"/>
+      </w:pPr>
+    </w:lvl>
+    <w:lvl w:ilvl="8" w:tplc="0409001B" w:tentative="1">
+      <w:start w:val="1"/>
+      <w:numFmt w:val="lowerRoman"/>
+      <w:lvlText w:val="%9."/>
+      <w:lvlJc w:val="right"/>
+      <w:pPr>
+        <w:ind w:left="6840" w:hanging="180"/>
+      </w:pPr>
+    </w:lvl>
+  </w:abstractNum>
   <w:num w:numId="1" w16cid:durableId="1593123042">
     <w:abstractNumId w:val="1"/>
   </w:num>
   <w:num w:numId="2" w16cid:durableId="1872571694">
     <w:abstractNumId w:val="0"/>
+  </w:num>
+  <w:num w:numId="3" w16cid:durableId="1601569352">
+    <w:abstractNumId w:val="2"/>
   </w:num>
 </w:numbering>
 </file>
@@ -3212,6 +3634,15 @@
 </file>
 
 <file path=customXml/item1.xml><?xml version="1.0" encoding="utf-8"?>
+<?mso-contentType ?>
+<FormTemplates xmlns="http://schemas.microsoft.com/sharepoint/v3/contenttype/forms">
+  <Display>DocumentLibraryForm</Display>
+  <Edit>DocumentLibraryForm</Edit>
+  <New>DocumentLibraryForm</New>
+</FormTemplates>
+</file>
+
+<file path=customXml/item2.xml><?xml version="1.0" encoding="utf-8"?>
 <p:properties xmlns:p="http://schemas.microsoft.com/office/2006/metadata/properties" xmlns:xsi="http://www.w3.org/2001/XMLSchema-instance" xmlns:pc="http://schemas.microsoft.com/office/infopath/2007/PartnerControls">
   <documentManagement>
     <TaxCatchAll xmlns="534e2611-c986-42e7-a7a7-88eb02e3de6d" xsi:nil="true"/>
@@ -3222,16 +3653,11 @@
 </p:properties>
 </file>
 
-<file path=customXml/item2.xml><?xml version="1.0" encoding="utf-8"?>
-<?mso-contentType ?>
-<FormTemplates xmlns="http://schemas.microsoft.com/sharepoint/v3/contenttype/forms">
-  <Display>DocumentLibraryForm</Display>
-  <Edit>DocumentLibraryForm</Edit>
-  <New>DocumentLibraryForm</New>
-</FormTemplates>
+<file path=customXml/item3.xml><?xml version="1.0" encoding="utf-8"?>
+<b:Sources xmlns:b="http://schemas.openxmlformats.org/officeDocument/2006/bibliography" xmlns="http://schemas.openxmlformats.org/officeDocument/2006/bibliography" SelectedStyle="\APASixthEditionOfficeOnline.xsl" StyleName="APA" Version="6"/>
 </file>
 
-<file path=customXml/item3.xml><?xml version="1.0" encoding="utf-8"?>
+<file path=customXml/item4.xml><?xml version="1.0" encoding="utf-8"?>
 <ct:contentTypeSchema xmlns:ct="http://schemas.microsoft.com/office/2006/metadata/contentType" xmlns:ma="http://schemas.microsoft.com/office/2006/metadata/properties/metaAttributes" ct:_="" ma:_="" ma:contentTypeName="Documento" ma:contentTypeID="0x010100DFB2DE3359A6E04380F3F3E7F9BFBBD9" ma:contentTypeVersion="9" ma:contentTypeDescription="Crie um novo documento." ma:contentTypeScope="" ma:versionID="fccf47cbb8143164c36b0e040dec9660">
   <xsd:schema xmlns:xsd="http://www.w3.org/2001/XMLSchema" xmlns:xs="http://www.w3.org/2001/XMLSchema" xmlns:p="http://schemas.microsoft.com/office/2006/metadata/properties" xmlns:ns2="fb38eb57-01e3-4f86-bdc2-ce4f4d83d7fa" xmlns:ns3="534e2611-c986-42e7-a7a7-88eb02e3de6d" targetNamespace="http://schemas.microsoft.com/office/2006/metadata/properties" ma:root="true" ma:fieldsID="5af92867a74a7f49d5ed211bc17aafe3" ns2:_="" ns3:_="">
     <xsd:import namespace="fb38eb57-01e3-4f86-bdc2-ce4f4d83d7fa"/>
@@ -3414,11 +3840,15 @@
 </ct:contentTypeSchema>
 </file>
 
-<file path=customXml/item4.xml><?xml version="1.0" encoding="utf-8"?>
-<b:Sources xmlns:b="http://schemas.openxmlformats.org/officeDocument/2006/bibliography" xmlns="http://schemas.openxmlformats.org/officeDocument/2006/bibliography" SelectedStyle="\APASixthEditionOfficeOnline.xsl" StyleName="APA" Version="6"/>
+<file path=customXml/itemProps1.xml><?xml version="1.0" encoding="utf-8"?>
+<ds:datastoreItem xmlns:ds="http://schemas.openxmlformats.org/officeDocument/2006/customXml" ds:itemID="{2C81D47B-EEBB-4128-9769-B84B6B0244C6}">
+  <ds:schemaRefs>
+    <ds:schemaRef ds:uri="http://schemas.microsoft.com/sharepoint/v3/contenttype/forms"/>
+  </ds:schemaRefs>
+</ds:datastoreItem>
 </file>
 
-<file path=customXml/itemProps1.xml><?xml version="1.0" encoding="utf-8"?>
+<file path=customXml/itemProps2.xml><?xml version="1.0" encoding="utf-8"?>
 <ds:datastoreItem xmlns:ds="http://schemas.openxmlformats.org/officeDocument/2006/customXml" ds:itemID="{D73A5575-DC23-4C8E-9DCA-BE0796981104}">
   <ds:schemaRefs>
     <ds:schemaRef ds:uri="http://schemas.microsoft.com/office/2006/metadata/properties"/>
@@ -3429,15 +3859,15 @@
 </ds:datastoreItem>
 </file>
 
-<file path=customXml/itemProps2.xml><?xml version="1.0" encoding="utf-8"?>
-<ds:datastoreItem xmlns:ds="http://schemas.openxmlformats.org/officeDocument/2006/customXml" ds:itemID="{2C81D47B-EEBB-4128-9769-B84B6B0244C6}">
+<file path=customXml/itemProps3.xml><?xml version="1.0" encoding="utf-8"?>
+<ds:datastoreItem xmlns:ds="http://schemas.openxmlformats.org/officeDocument/2006/customXml" ds:itemID="{1FF4E215-19A3-47E6-8E73-6659B1D8995D}">
   <ds:schemaRefs>
-    <ds:schemaRef ds:uri="http://schemas.microsoft.com/sharepoint/v3/contenttype/forms"/>
+    <ds:schemaRef ds:uri="http://schemas.openxmlformats.org/officeDocument/2006/bibliography"/>
   </ds:schemaRefs>
 </ds:datastoreItem>
 </file>
 
-<file path=customXml/itemProps3.xml><?xml version="1.0" encoding="utf-8"?>
+<file path=customXml/itemProps4.xml><?xml version="1.0" encoding="utf-8"?>
 <ds:datastoreItem xmlns:ds="http://schemas.openxmlformats.org/officeDocument/2006/customXml" ds:itemID="{DBF0CFBA-357A-4390-9B1B-57F60EFD7B75}">
   <ds:schemaRefs>
     <ds:schemaRef ds:uri="http://schemas.microsoft.com/office/2006/metadata/contentType"/>
@@ -3454,12 +3884,4 @@
     <ds:schemaRef ds:uri="http://schemas.microsoft.com/internal/obd"/>
   </ds:schemaRefs>
 </ds:datastoreItem>
-</file>
-
-<file path=customXml/itemProps4.xml><?xml version="1.0" encoding="utf-8"?>
-<ds:datastoreItem xmlns:ds="http://schemas.openxmlformats.org/officeDocument/2006/customXml" ds:itemID="{1FF4E215-19A3-47E6-8E73-6659B1D8995D}">
-  <ds:schemaRefs>
-    <ds:schemaRef ds:uri="http://schemas.openxmlformats.org/officeDocument/2006/bibliography"/>
-  </ds:schemaRefs>
-</ds:datastoreItem>
 </file>
</xml_diff>

<commit_message>
creating strategic map base
</commit_message>
<xml_diff>
--- a/docs/Planejamento Estratégico de Tecnologia da Informação/PETI_ehSoja.docx
+++ b/docs/Planejamento Estratégico de Tecnologia da Informação/PETI_ehSoja.docx
@@ -818,7 +818,7 @@
                     <pic:cNvPicPr/>
                   </pic:nvPicPr>
                   <pic:blipFill>
-                    <a:blip r:embed="rId9">
+                    <a:blip r:embed="rId11">
                       <a:extLst>
                         <a:ext uri="{28A0092B-C50C-407E-A947-70E740481C1C}">
                           <a14:useLocalDpi xmlns:a14="http://schemas.microsoft.com/office/drawing/2010/main" val="0"/>
@@ -2271,6 +2271,18 @@
     <w:p>
       <w:pPr>
         <w:pStyle w:val="ListParagraph"/>
+        <w:sectPr>
+          <w:headerReference w:type="default" r:id="rId12"/>
+          <w:pgSz w:w="11906" w:h="16838"/>
+          <w:pgMar w:top="1417" w:right="1701" w:bottom="1417" w:left="1701" w:header="708" w:footer="708" w:gutter="0"/>
+          <w:cols w:space="708"/>
+          <w:docGrid w:linePitch="360"/>
+        </w:sectPr>
+      </w:pPr>
+    </w:p>
+    <w:p>
+      <w:pPr>
+        <w:pStyle w:val="ListParagraph"/>
       </w:pPr>
     </w:p>
     <w:p>
@@ -2285,19 +2297,533 @@
         <w:t>Mapa Estratégico</w:t>
       </w:r>
     </w:p>
-    <w:p>
-      <w:pPr>
-        <w:ind w:left="360"/>
-      </w:pPr>
-      <w:r>
-        <w:t>Próximo passo</w:t>
-      </w:r>
-    </w:p>
-    <w:p>
-      <w:pPr>
-        <w:pStyle w:val="ListParagraph"/>
-      </w:pPr>
-    </w:p>
+    <w:tbl>
+      <w:tblPr>
+        <w:tblStyle w:val="TableGrid"/>
+        <w:tblW w:w="0" w:type="auto"/>
+        <w:tblInd w:w="360" w:type="dxa"/>
+        <w:tblLook w:val="04A0" w:firstRow="1" w:lastRow="0" w:firstColumn="1" w:lastColumn="0" w:noHBand="0" w:noVBand="1"/>
+      </w:tblPr>
+      <w:tblGrid>
+        <w:gridCol w:w="2689"/>
+        <w:gridCol w:w="2652"/>
+        <w:gridCol w:w="2687"/>
+        <w:gridCol w:w="2604"/>
+        <w:gridCol w:w="2597"/>
+      </w:tblGrid>
+      <w:tr>
+        <w:trPr>
+          <w:trHeight w:val="1868"/>
+        </w:trPr>
+        <w:tc>
+          <w:tcPr>
+            <w:tcW w:w="2689" w:type="dxa"/>
+          </w:tcPr>
+          <w:p>
+            <w:pPr>
+              <w:rPr>
+                <w:lang w:val="en-US"/>
+              </w:rPr>
+            </w:pPr>
+            <w:r>
+              <w:rPr>
+                <w:noProof/>
+                <w:lang w:val="en-US"/>
+              </w:rPr>
+              <mc:AlternateContent>
+                <mc:Choice Requires="wps">
+                  <w:drawing>
+                    <wp:anchor distT="0" distB="0" distL="114300" distR="114300" simplePos="0" relativeHeight="251659264" behindDoc="0" locked="0" layoutInCell="1" allowOverlap="1" wp14:anchorId="52F625E7" wp14:editId="6AD7C06E">
+                      <wp:simplePos x="0" y="0"/>
+                      <wp:positionH relativeFrom="column">
+                        <wp:posOffset>161925</wp:posOffset>
+                      </wp:positionH>
+                      <wp:positionV relativeFrom="paragraph">
+                        <wp:posOffset>520065</wp:posOffset>
+                      </wp:positionV>
+                      <wp:extent cx="885825" cy="419100"/>
+                      <wp:effectExtent l="0" t="0" r="28575" b="19050"/>
+                      <wp:wrapNone/>
+                      <wp:docPr id="3" name="Rectangle 3"/>
+                      <wp:cNvGraphicFramePr/>
+                      <a:graphic xmlns:a="http://schemas.openxmlformats.org/drawingml/2006/main">
+                        <a:graphicData uri="http://schemas.microsoft.com/office/word/2010/wordprocessingShape">
+                          <wps:wsp>
+                            <wps:cNvSpPr/>
+                            <wps:spPr>
+                              <a:xfrm>
+                                <a:off x="0" y="0"/>
+                                <a:ext cx="885825" cy="419100"/>
+                              </a:xfrm>
+                              <a:prstGeom prst="rect">
+                                <a:avLst/>
+                              </a:prstGeom>
+                            </wps:spPr>
+                            <wps:style>
+                              <a:lnRef idx="2">
+                                <a:schemeClr val="accent1">
+                                  <a:shade val="50000"/>
+                                </a:schemeClr>
+                              </a:lnRef>
+                              <a:fillRef idx="1">
+                                <a:schemeClr val="accent1"/>
+                              </a:fillRef>
+                              <a:effectRef idx="0">
+                                <a:schemeClr val="accent1"/>
+                              </a:effectRef>
+                              <a:fontRef idx="minor">
+                                <a:schemeClr val="lt1"/>
+                              </a:fontRef>
+                            </wps:style>
+                            <wps:txbx>
+                              <w:txbxContent>
+                                <w:p>
+                                  <w:pPr>
+                                    <w:jc w:val="center"/>
+                                    <w:rPr>
+                                      <w:lang w:val="en-US"/>
+                                    </w:rPr>
+                                  </w:pPr>
+                                  <w:r>
+                                    <w:rPr>
+                                      <w:lang w:val="en-US"/>
+                                    </w:rPr>
+                                    <w:t>Valor</w:t>
+                                  </w:r>
+                                </w:p>
+                              </w:txbxContent>
+                            </wps:txbx>
+                            <wps:bodyPr rot="0" spcFirstLastPara="0" vertOverflow="overflow" horzOverflow="overflow" vert="horz" wrap="square" lIns="91440" tIns="45720" rIns="91440" bIns="45720" numCol="1" spcCol="0" rtlCol="0" fromWordArt="0" anchor="ctr" anchorCtr="0" forceAA="0" compatLnSpc="1">
+                              <a:prstTxWarp prst="textNoShape">
+                                <a:avLst/>
+                              </a:prstTxWarp>
+                              <a:noAutofit/>
+                            </wps:bodyPr>
+                          </wps:wsp>
+                        </a:graphicData>
+                      </a:graphic>
+                      <wp14:sizeRelH relativeFrom="margin">
+                        <wp14:pctWidth>0</wp14:pctWidth>
+                      </wp14:sizeRelH>
+                      <wp14:sizeRelV relativeFrom="margin">
+                        <wp14:pctHeight>0</wp14:pctHeight>
+                      </wp14:sizeRelV>
+                    </wp:anchor>
+                  </w:drawing>
+                </mc:Choice>
+                <mc:Fallback>
+                  <w:pict>
+                    <v:rect w14:anchorId="52F625E7" id="Rectangle 3" o:spid="_x0000_s1026" style="position:absolute;margin-left:12.75pt;margin-top:40.95pt;width:69.75pt;height:33pt;z-index:251659264;visibility:visible;mso-wrap-style:square;mso-width-percent:0;mso-height-percent:0;mso-wrap-distance-left:9pt;mso-wrap-distance-top:0;mso-wrap-distance-right:9pt;mso-wrap-distance-bottom:0;mso-position-horizontal:absolute;mso-position-horizontal-relative:text;mso-position-vertical:absolute;mso-position-vertical-relative:text;mso-width-percent:0;mso-height-percent:0;mso-width-relative:margin;mso-height-relative:margin;v-text-anchor:middle" o:gfxdata="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" fillcolor="#4472c4 [3204]" strokecolor="#1f3763 [1604]" strokeweight="1pt">
+                      <v:textbox>
+                        <w:txbxContent>
+                          <w:p>
+                            <w:pPr>
+                              <w:jc w:val="center"/>
+                              <w:rPr>
+                                <w:lang w:val="en-US"/>
+                              </w:rPr>
+                            </w:pPr>
+                            <w:r>
+                              <w:rPr>
+                                <w:lang w:val="en-US"/>
+                              </w:rPr>
+                              <w:t>Valor</w:t>
+                            </w:r>
+                          </w:p>
+                        </w:txbxContent>
+                      </v:textbox>
+                    </v:rect>
+                  </w:pict>
+                </mc:Fallback>
+              </mc:AlternateContent>
+            </w:r>
+            <w:r>
+              <w:rPr>
+                <w:lang w:val="en-US"/>
+              </w:rPr>
+              <w:t>Tema estratégico: eficiência operacional</w:t>
+            </w:r>
+          </w:p>
+        </w:tc>
+        <w:tc>
+          <w:tcPr>
+            <w:tcW w:w="2652" w:type="dxa"/>
+          </w:tcPr>
+          <w:p>
+            <w:pPr>
+              <w:rPr>
+                <w:lang w:val="en-US"/>
+              </w:rPr>
+            </w:pPr>
+            <w:r>
+              <w:rPr>
+                <w:lang w:val="en-US"/>
+              </w:rPr>
+              <w:t>Objetivos</w:t>
+            </w:r>
+          </w:p>
+        </w:tc>
+        <w:tc>
+          <w:tcPr>
+            <w:tcW w:w="2687" w:type="dxa"/>
+          </w:tcPr>
+          <w:p>
+            <w:pPr>
+              <w:rPr>
+                <w:lang w:val="en-US"/>
+              </w:rPr>
+            </w:pPr>
+            <w:r>
+              <w:rPr>
+                <w:lang w:val="en-US"/>
+              </w:rPr>
+              <w:t>Indicadores</w:t>
+            </w:r>
+          </w:p>
+        </w:tc>
+        <w:tc>
+          <w:tcPr>
+            <w:tcW w:w="2604" w:type="dxa"/>
+          </w:tcPr>
+          <w:p>
+            <w:pPr>
+              <w:rPr>
+                <w:lang w:val="en-US"/>
+              </w:rPr>
+            </w:pPr>
+            <w:r>
+              <w:rPr>
+                <w:lang w:val="en-US"/>
+              </w:rPr>
+              <w:t>Metas</w:t>
+            </w:r>
+          </w:p>
+        </w:tc>
+        <w:tc>
+          <w:tcPr>
+            <w:tcW w:w="2597" w:type="dxa"/>
+          </w:tcPr>
+          <w:p>
+            <w:pPr>
+              <w:rPr>
+                <w:lang w:val="en-US"/>
+              </w:rPr>
+            </w:pPr>
+            <w:r>
+              <w:rPr>
+                <w:lang w:val="en-US"/>
+              </w:rPr>
+              <w:t>Ações</w:t>
+            </w:r>
+          </w:p>
+        </w:tc>
+      </w:tr>
+      <w:tr>
+        <w:trPr>
+          <w:trHeight w:val="1904"/>
+        </w:trPr>
+        <w:tc>
+          <w:tcPr>
+            <w:tcW w:w="2689" w:type="dxa"/>
+          </w:tcPr>
+          <w:p>
+            <w:pPr>
+              <w:rPr>
+                <w:lang w:val="en-US"/>
+              </w:rPr>
+            </w:pPr>
+            <w:r>
+              <w:rPr>
+                <w:lang w:val="en-US"/>
+              </w:rPr>
+              <w:t>Contribuição para o negócio</w:t>
+            </w:r>
+          </w:p>
+        </w:tc>
+        <w:tc>
+          <w:tcPr>
+            <w:tcW w:w="2652" w:type="dxa"/>
+          </w:tcPr>
+          <w:p>
+            <w:pPr>
+              <w:rPr>
+                <w:lang w:val="en-US"/>
+              </w:rPr>
+            </w:pPr>
+          </w:p>
+        </w:tc>
+        <w:tc>
+          <w:tcPr>
+            <w:tcW w:w="2687" w:type="dxa"/>
+          </w:tcPr>
+          <w:p>
+            <w:pPr>
+              <w:rPr>
+                <w:lang w:val="en-US"/>
+              </w:rPr>
+            </w:pPr>
+          </w:p>
+        </w:tc>
+        <w:tc>
+          <w:tcPr>
+            <w:tcW w:w="2604" w:type="dxa"/>
+          </w:tcPr>
+          <w:p>
+            <w:pPr>
+              <w:rPr>
+                <w:lang w:val="en-US"/>
+              </w:rPr>
+            </w:pPr>
+          </w:p>
+        </w:tc>
+        <w:tc>
+          <w:tcPr>
+            <w:tcW w:w="2597" w:type="dxa"/>
+          </w:tcPr>
+          <w:p>
+            <w:pPr>
+              <w:rPr>
+                <w:lang w:val="en-US"/>
+              </w:rPr>
+            </w:pPr>
+          </w:p>
+        </w:tc>
+      </w:tr>
+      <w:tr>
+        <w:trPr>
+          <w:trHeight w:val="1797"/>
+        </w:trPr>
+        <w:tc>
+          <w:tcPr>
+            <w:tcW w:w="2689" w:type="dxa"/>
+          </w:tcPr>
+          <w:p>
+            <w:pPr>
+              <w:rPr>
+                <w:lang w:val="en-US"/>
+              </w:rPr>
+            </w:pPr>
+            <w:r>
+              <w:rPr>
+                <w:lang w:val="en-US"/>
+              </w:rPr>
+              <w:t>Orientação ao usuário</w:t>
+            </w:r>
+          </w:p>
+        </w:tc>
+        <w:tc>
+          <w:tcPr>
+            <w:tcW w:w="2652" w:type="dxa"/>
+          </w:tcPr>
+          <w:p>
+            <w:pPr>
+              <w:rPr>
+                <w:lang w:val="en-US"/>
+              </w:rPr>
+            </w:pPr>
+          </w:p>
+        </w:tc>
+        <w:tc>
+          <w:tcPr>
+            <w:tcW w:w="2687" w:type="dxa"/>
+          </w:tcPr>
+          <w:p>
+            <w:pPr>
+              <w:rPr>
+                <w:lang w:val="en-US"/>
+              </w:rPr>
+            </w:pPr>
+          </w:p>
+        </w:tc>
+        <w:tc>
+          <w:tcPr>
+            <w:tcW w:w="2604" w:type="dxa"/>
+          </w:tcPr>
+          <w:p>
+            <w:pPr>
+              <w:rPr>
+                <w:lang w:val="en-US"/>
+              </w:rPr>
+            </w:pPr>
+          </w:p>
+        </w:tc>
+        <w:tc>
+          <w:tcPr>
+            <w:tcW w:w="2597" w:type="dxa"/>
+          </w:tcPr>
+          <w:p>
+            <w:pPr>
+              <w:rPr>
+                <w:lang w:val="en-US"/>
+              </w:rPr>
+            </w:pPr>
+          </w:p>
+        </w:tc>
+      </w:tr>
+      <w:tr>
+        <w:trPr>
+          <w:trHeight w:val="1904"/>
+        </w:trPr>
+        <w:tc>
+          <w:tcPr>
+            <w:tcW w:w="2689" w:type="dxa"/>
+          </w:tcPr>
+          <w:p>
+            <w:pPr>
+              <w:rPr>
+                <w:lang w:val="en-US"/>
+              </w:rPr>
+            </w:pPr>
+            <w:r>
+              <w:rPr>
+                <w:lang w:val="en-US"/>
+              </w:rPr>
+              <w:t>Excelência operacional</w:t>
+            </w:r>
+          </w:p>
+        </w:tc>
+        <w:tc>
+          <w:tcPr>
+            <w:tcW w:w="2652" w:type="dxa"/>
+          </w:tcPr>
+          <w:p>
+            <w:pPr>
+              <w:rPr>
+                <w:lang w:val="en-US"/>
+              </w:rPr>
+            </w:pPr>
+          </w:p>
+        </w:tc>
+        <w:tc>
+          <w:tcPr>
+            <w:tcW w:w="2687" w:type="dxa"/>
+          </w:tcPr>
+          <w:p>
+            <w:pPr>
+              <w:rPr>
+                <w:lang w:val="en-US"/>
+              </w:rPr>
+            </w:pPr>
+          </w:p>
+        </w:tc>
+        <w:tc>
+          <w:tcPr>
+            <w:tcW w:w="2604" w:type="dxa"/>
+          </w:tcPr>
+          <w:p>
+            <w:pPr>
+              <w:rPr>
+                <w:lang w:val="en-US"/>
+              </w:rPr>
+            </w:pPr>
+          </w:p>
+        </w:tc>
+        <w:tc>
+          <w:tcPr>
+            <w:tcW w:w="2597" w:type="dxa"/>
+          </w:tcPr>
+          <w:p>
+            <w:pPr>
+              <w:rPr>
+                <w:lang w:val="en-US"/>
+              </w:rPr>
+            </w:pPr>
+          </w:p>
+        </w:tc>
+      </w:tr>
+      <w:tr>
+        <w:trPr>
+          <w:trHeight w:val="1797"/>
+        </w:trPr>
+        <w:tc>
+          <w:tcPr>
+            <w:tcW w:w="2689" w:type="dxa"/>
+          </w:tcPr>
+          <w:p>
+            <w:pPr>
+              <w:rPr>
+                <w:lang w:val="en-US"/>
+              </w:rPr>
+            </w:pPr>
+            <w:r>
+              <w:rPr>
+                <w:lang w:val="en-US"/>
+              </w:rPr>
+              <w:lastRenderedPageBreak/>
+              <w:t>Orientação ao futuro</w:t>
+            </w:r>
+          </w:p>
+        </w:tc>
+        <w:tc>
+          <w:tcPr>
+            <w:tcW w:w="2652" w:type="dxa"/>
+          </w:tcPr>
+          <w:p>
+            <w:pPr>
+              <w:rPr>
+                <w:lang w:val="en-US"/>
+              </w:rPr>
+            </w:pPr>
+          </w:p>
+        </w:tc>
+        <w:tc>
+          <w:tcPr>
+            <w:tcW w:w="2687" w:type="dxa"/>
+          </w:tcPr>
+          <w:p>
+            <w:pPr>
+              <w:rPr>
+                <w:lang w:val="en-US"/>
+              </w:rPr>
+            </w:pPr>
+          </w:p>
+        </w:tc>
+        <w:tc>
+          <w:tcPr>
+            <w:tcW w:w="2604" w:type="dxa"/>
+          </w:tcPr>
+          <w:p>
+            <w:pPr>
+              <w:rPr>
+                <w:lang w:val="en-US"/>
+              </w:rPr>
+            </w:pPr>
+          </w:p>
+        </w:tc>
+        <w:tc>
+          <w:tcPr>
+            <w:tcW w:w="2597" w:type="dxa"/>
+          </w:tcPr>
+          <w:p>
+            <w:pPr>
+              <w:rPr>
+                <w:lang w:val="en-US"/>
+              </w:rPr>
+            </w:pPr>
+          </w:p>
+        </w:tc>
+      </w:tr>
+    </w:tbl>
+    <w:p>
+      <w:pPr>
+        <w:sectPr>
+          <w:pgSz w:w="16838" w:h="11906" w:orient="landscape"/>
+          <w:pgMar w:top="1701" w:right="1417" w:bottom="1701" w:left="1417" w:header="708" w:footer="708" w:gutter="0"/>
+          <w:cols w:space="708"/>
+          <w:docGrid w:linePitch="360"/>
+        </w:sectPr>
+      </w:pPr>
+    </w:p>
+    <w:p/>
+    <w:p/>
+    <w:p/>
+    <w:p/>
+    <w:p/>
+    <w:p/>
+    <w:p/>
+    <w:p/>
+    <w:p/>
+    <w:p/>
     <w:p>
       <w:pPr>
         <w:pStyle w:val="ListParagraph"/>
@@ -2712,6 +3238,113 @@
     </w:sectPr>
   </w:body>
 </w:document>
+</file>
+
+<file path=word/endnotes.xml><?xml version="1.0" encoding="utf-8"?>
+<w:endnotes xmlns:wpc="http://schemas.microsoft.com/office/word/2010/wordprocessingCanvas" xmlns:cx="http://schemas.microsoft.com/office/drawing/2014/chartex" xmlns:cx1="http://schemas.microsoft.com/office/drawing/2015/9/8/chartex" xmlns:cx2="http://schemas.microsoft.com/office/drawing/2015/10/21/chartex" xmlns:cx3="http://schemas.microsoft.com/office/drawing/2016/5/9/chartex" xmlns:cx4="http://schemas.microsoft.com/office/drawing/2016/5/10/chartex" xmlns:cx5="http://schemas.microsoft.com/office/drawing/2016/5/11/chartex" xmlns:cx6="http://schemas.microsoft.com/office/drawing/2016/5/12/chartex" xmlns:cx7="http://schemas.microsoft.com/office/drawing/2016/5/13/chartex" xmlns:cx8="http://schemas.microsoft.com/office/drawing/2016/5/14/chartex" xmlns:mc="http://schemas.openxmlformats.org/markup-compatibility/2006" xmlns:aink="http://schemas.microsoft.com/office/drawing/2016/ink" xmlns:am3d="http://schemas.microsoft.com/office/drawing/2017/model3d" xmlns:o="urn:schemas-microsoft-com:office:office" xmlns:oel="http://schemas.microsoft.com/office/2019/extlst" xmlns:r="http://schemas.openxmlformats.org/officeDocument/2006/relationships" xmlns:m="http://schemas.openxmlformats.org/officeDocument/2006/math" xmlns:v="urn:schemas-microsoft-com:vml" xmlns:wp14="http://schemas.microsoft.com/office/word/2010/wordprocessingDrawing" xmlns:wp="http://schemas.openxmlformats.org/drawingml/2006/wordprocessingDrawing" xmlns:w10="urn:schemas-microsoft-com:office:word" xmlns:w="http://schemas.openxmlformats.org/wordprocessingml/2006/main" xmlns:w14="http://schemas.microsoft.com/office/word/2010/wordml" xmlns:w15="http://schemas.microsoft.com/office/word/2012/wordml" xmlns:w16cex="http://schemas.microsoft.com/office/word/2018/wordml/cex" xmlns:w16cid="http://schemas.microsoft.com/office/word/2016/wordml/cid" xmlns:w16="http://schemas.microsoft.com/office/word/2018/wordml" xmlns:w16sdtdh="http://schemas.microsoft.com/office/word/2020/wordml/sdtdatahash" xmlns:w16se="http://schemas.microsoft.com/office/word/2015/wordml/symex" xmlns:wpg="http://schemas.microsoft.com/office/word/2010/wordprocessingGroup" xmlns:wpi="http://schemas.microsoft.com/office/word/2010/wordprocessingInk" xmlns:wne="http://schemas.microsoft.com/office/word/2006/wordml" xmlns:wps="http://schemas.microsoft.com/office/word/2010/wordprocessingShape" mc:Ignorable="w14 w15 w16se w16cid w16 w16cex w16sdtdh wp14">
+  <w:endnote w:type="separator" w:id="-1">
+    <w:p>
+      <w:pPr>
+        <w:spacing w:after="0" w:line="240" w:lineRule="auto"/>
+      </w:pPr>
+      <w:r>
+        <w:separator/>
+      </w:r>
+    </w:p>
+  </w:endnote>
+  <w:endnote w:type="continuationSeparator" w:id="0">
+    <w:p>
+      <w:pPr>
+        <w:spacing w:after="0" w:line="240" w:lineRule="auto"/>
+      </w:pPr>
+      <w:r>
+        <w:continuationSeparator/>
+      </w:r>
+    </w:p>
+  </w:endnote>
+</w:endnotes>
+</file>
+
+<file path=word/footnotes.xml><?xml version="1.0" encoding="utf-8"?>
+<w:footnotes xmlns:wpc="http://schemas.microsoft.com/office/word/2010/wordprocessingCanvas" xmlns:cx="http://schemas.microsoft.com/office/drawing/2014/chartex" xmlns:cx1="http://schemas.microsoft.com/office/drawing/2015/9/8/chartex" xmlns:cx2="http://schemas.microsoft.com/office/drawing/2015/10/21/chartex" xmlns:cx3="http://schemas.microsoft.com/office/drawing/2016/5/9/chartex" xmlns:cx4="http://schemas.microsoft.com/office/drawing/2016/5/10/chartex" xmlns:cx5="http://schemas.microsoft.com/office/drawing/2016/5/11/chartex" xmlns:cx6="http://schemas.microsoft.com/office/drawing/2016/5/12/chartex" xmlns:cx7="http://schemas.microsoft.com/office/drawing/2016/5/13/chartex" xmlns:cx8="http://schemas.microsoft.com/office/drawing/2016/5/14/chartex" xmlns:mc="http://schemas.openxmlformats.org/markup-compatibility/2006" xmlns:aink="http://schemas.microsoft.com/office/drawing/2016/ink" xmlns:am3d="http://schemas.microsoft.com/office/drawing/2017/model3d" xmlns:o="urn:schemas-microsoft-com:office:office" xmlns:oel="http://schemas.microsoft.com/office/2019/extlst" xmlns:r="http://schemas.openxmlformats.org/officeDocument/2006/relationships" xmlns:m="http://schemas.openxmlformats.org/officeDocument/2006/math" xmlns:v="urn:schemas-microsoft-com:vml" xmlns:wp14="http://schemas.microsoft.com/office/word/2010/wordprocessingDrawing" xmlns:wp="http://schemas.openxmlformats.org/drawingml/2006/wordprocessingDrawing" xmlns:w10="urn:schemas-microsoft-com:office:word" xmlns:w="http://schemas.openxmlformats.org/wordprocessingml/2006/main" xmlns:w14="http://schemas.microsoft.com/office/word/2010/wordml" xmlns:w15="http://schemas.microsoft.com/office/word/2012/wordml" xmlns:w16cex="http://schemas.microsoft.com/office/word/2018/wordml/cex" xmlns:w16cid="http://schemas.microsoft.com/office/word/2016/wordml/cid" xmlns:w16="http://schemas.microsoft.com/office/word/2018/wordml" xmlns:w16sdtdh="http://schemas.microsoft.com/office/word/2020/wordml/sdtdatahash" xmlns:w16se="http://schemas.microsoft.com/office/word/2015/wordml/symex" xmlns:wpg="http://schemas.microsoft.com/office/word/2010/wordprocessingGroup" xmlns:wpi="http://schemas.microsoft.com/office/word/2010/wordprocessingInk" xmlns:wne="http://schemas.microsoft.com/office/word/2006/wordml" xmlns:wps="http://schemas.microsoft.com/office/word/2010/wordprocessingShape" mc:Ignorable="w14 w15 w16se w16cid w16 w16cex w16sdtdh wp14">
+  <w:footnote w:type="separator" w:id="-1">
+    <w:p>
+      <w:pPr>
+        <w:spacing w:after="0" w:line="240" w:lineRule="auto"/>
+      </w:pPr>
+      <w:r>
+        <w:separator/>
+      </w:r>
+    </w:p>
+  </w:footnote>
+  <w:footnote w:type="continuationSeparator" w:id="0">
+    <w:p>
+      <w:pPr>
+        <w:spacing w:after="0" w:line="240" w:lineRule="auto"/>
+      </w:pPr>
+      <w:r>
+        <w:continuationSeparator/>
+      </w:r>
+    </w:p>
+  </w:footnote>
+</w:footnotes>
+</file>
+
+<file path=word/header1.xml><?xml version="1.0" encoding="utf-8"?>
+<w:hdr xmlns:wpc="http://schemas.microsoft.com/office/word/2010/wordprocessingCanvas" xmlns:cx="http://schemas.microsoft.com/office/drawing/2014/chartex" xmlns:cx1="http://schemas.microsoft.com/office/drawing/2015/9/8/chartex" xmlns:cx2="http://schemas.microsoft.com/office/drawing/2015/10/21/chartex" xmlns:cx3="http://schemas.microsoft.com/office/drawing/2016/5/9/chartex" xmlns:cx4="http://schemas.microsoft.com/office/drawing/2016/5/10/chartex" xmlns:cx5="http://schemas.microsoft.com/office/drawing/2016/5/11/chartex" xmlns:cx6="http://schemas.microsoft.com/office/drawing/2016/5/12/chartex" xmlns:cx7="http://schemas.microsoft.com/office/drawing/2016/5/13/chartex" xmlns:cx8="http://schemas.microsoft.com/office/drawing/2016/5/14/chartex" xmlns:mc="http://schemas.openxmlformats.org/markup-compatibility/2006" xmlns:aink="http://schemas.microsoft.com/office/drawing/2016/ink" xmlns:am3d="http://schemas.microsoft.com/office/drawing/2017/model3d" xmlns:o="urn:schemas-microsoft-com:office:office" xmlns:oel="http://schemas.microsoft.com/office/2019/extlst" xmlns:r="http://schemas.openxmlformats.org/officeDocument/2006/relationships" xmlns:m="http://schemas.openxmlformats.org/officeDocument/2006/math" xmlns:v="urn:schemas-microsoft-com:vml" xmlns:wp14="http://schemas.microsoft.com/office/word/2010/wordprocessingDrawing" xmlns:wp="http://schemas.openxmlformats.org/drawingml/2006/wordprocessingDrawing" xmlns:w10="urn:schemas-microsoft-com:office:word" xmlns:w="http://schemas.openxmlformats.org/wordprocessingml/2006/main" xmlns:w14="http://schemas.microsoft.com/office/word/2010/wordml" xmlns:w15="http://schemas.microsoft.com/office/word/2012/wordml" xmlns:w16cex="http://schemas.microsoft.com/office/word/2018/wordml/cex" xmlns:w16cid="http://schemas.microsoft.com/office/word/2016/wordml/cid" xmlns:w16="http://schemas.microsoft.com/office/word/2018/wordml" xmlns:w16sdtdh="http://schemas.microsoft.com/office/word/2020/wordml/sdtdatahash" xmlns:w16se="http://schemas.microsoft.com/office/word/2015/wordml/symex" xmlns:wpg="http://schemas.microsoft.com/office/word/2010/wordprocessingGroup" xmlns:wpi="http://schemas.microsoft.com/office/word/2010/wordprocessingInk" xmlns:wne="http://schemas.microsoft.com/office/word/2006/wordml" xmlns:wps="http://schemas.microsoft.com/office/word/2010/wordprocessingShape" mc:Ignorable="w14 w15 w16se w16cid w16 w16cex w16sdtdh wp14">
+  <w:p>
+    <w:pPr>
+      <w:pStyle w:val="Header"/>
+      <w:jc w:val="center"/>
+    </w:pPr>
+    <w:r>
+      <w:rPr>
+        <w:noProof/>
+      </w:rPr>
+      <w:drawing>
+        <wp:inline distT="0" distB="0" distL="0" distR="0" wp14:anchorId="20FA0F20" wp14:editId="54ABCF95">
+          <wp:extent cx="419100" cy="405350"/>
+          <wp:effectExtent l="0" t="0" r="0" b="0"/>
+          <wp:docPr id="2" name="Picture 2" descr="Shape&#10;&#10;Description automatically generated"/>
+          <wp:cNvGraphicFramePr>
+            <a:graphicFrameLocks xmlns:a="http://schemas.openxmlformats.org/drawingml/2006/main" noChangeAspect="1"/>
+          </wp:cNvGraphicFramePr>
+          <a:graphic xmlns:a="http://schemas.openxmlformats.org/drawingml/2006/main">
+            <a:graphicData uri="http://schemas.openxmlformats.org/drawingml/2006/picture">
+              <pic:pic xmlns:pic="http://schemas.openxmlformats.org/drawingml/2006/picture">
+                <pic:nvPicPr>
+                  <pic:cNvPr id="2" name="Picture 2" descr="Shape&#10;&#10;Description automatically generated"/>
+                  <pic:cNvPicPr/>
+                </pic:nvPicPr>
+                <pic:blipFill>
+                  <a:blip r:embed="rId1">
+                    <a:extLst>
+                      <a:ext uri="{28A0092B-C50C-407E-A947-70E740481C1C}">
+                        <a14:useLocalDpi xmlns:a14="http://schemas.microsoft.com/office/drawing/2010/main" val="0"/>
+                      </a:ext>
+                    </a:extLst>
+                  </a:blip>
+                  <a:stretch>
+                    <a:fillRect/>
+                  </a:stretch>
+                </pic:blipFill>
+                <pic:spPr>
+                  <a:xfrm>
+                    <a:off x="0" y="0"/>
+                    <a:ext cx="429611" cy="415517"/>
+                  </a:xfrm>
+                  <a:prstGeom prst="rect">
+                    <a:avLst/>
+                  </a:prstGeom>
+                </pic:spPr>
+              </pic:pic>
+            </a:graphicData>
+          </a:graphic>
+        </wp:inline>
+      </w:drawing>
+    </w:r>
+  </w:p>
+</w:hdr>
 </file>
 
 <file path=word/numbering.xml><?xml version="1.0" encoding="utf-8"?>
@@ -3445,6 +4078,50 @@
       <w:contextualSpacing/>
     </w:pPr>
   </w:style>
+  <w:style w:type="paragraph" w:styleId="Header">
+    <w:name w:val="header"/>
+    <w:basedOn w:val="Normal"/>
+    <w:link w:val="HeaderChar"/>
+    <w:uiPriority w:val="99"/>
+    <w:unhideWhenUsed/>
+    <w:rsid w:val="00532FD8"/>
+    <w:pPr>
+      <w:tabs>
+        <w:tab w:val="center" w:pos="4680"/>
+        <w:tab w:val="right" w:pos="9360"/>
+      </w:tabs>
+      <w:spacing w:after="0" w:line="240" w:lineRule="auto"/>
+    </w:pPr>
+  </w:style>
+  <w:style w:type="character" w:customStyle="1" w:styleId="HeaderChar">
+    <w:name w:val="Header Char"/>
+    <w:basedOn w:val="DefaultParagraphFont"/>
+    <w:link w:val="Header"/>
+    <w:uiPriority w:val="99"/>
+    <w:rsid w:val="00532FD8"/>
+  </w:style>
+  <w:style w:type="paragraph" w:styleId="Footer">
+    <w:name w:val="footer"/>
+    <w:basedOn w:val="Normal"/>
+    <w:link w:val="FooterChar"/>
+    <w:uiPriority w:val="99"/>
+    <w:unhideWhenUsed/>
+    <w:rsid w:val="00532FD8"/>
+    <w:pPr>
+      <w:tabs>
+        <w:tab w:val="center" w:pos="4680"/>
+        <w:tab w:val="right" w:pos="9360"/>
+      </w:tabs>
+      <w:spacing w:after="0" w:line="240" w:lineRule="auto"/>
+    </w:pPr>
+  </w:style>
+  <w:style w:type="character" w:customStyle="1" w:styleId="FooterChar">
+    <w:name w:val="Footer Char"/>
+    <w:basedOn w:val="DefaultParagraphFont"/>
+    <w:link w:val="Footer"/>
+    <w:uiPriority w:val="99"/>
+    <w:rsid w:val="00532FD8"/>
+  </w:style>
 </w:styles>
 </file>
 
@@ -3744,6 +4421,30 @@
 </file>
 
 <file path=customXml/item1.xml><?xml version="1.0" encoding="utf-8"?>
+<?mso-contentType ?>
+<FormTemplates xmlns="http://schemas.microsoft.com/sharepoint/v3/contenttype/forms">
+  <Display>DocumentLibraryForm</Display>
+  <Edit>DocumentLibraryForm</Edit>
+  <New>DocumentLibraryForm</New>
+</FormTemplates>
+</file>
+
+<file path=customXml/item2.xml><?xml version="1.0" encoding="utf-8"?>
+<p:properties xmlns:p="http://schemas.microsoft.com/office/2006/metadata/properties" xmlns:xsi="http://www.w3.org/2001/XMLSchema-instance" xmlns:pc="http://schemas.microsoft.com/office/infopath/2007/PartnerControls">
+  <documentManagement>
+    <TaxCatchAll xmlns="534e2611-c986-42e7-a7a7-88eb02e3de6d" xsi:nil="true"/>
+    <lcf76f155ced4ddcb4097134ff3c332f xmlns="fb38eb57-01e3-4f86-bdc2-ce4f4d83d7fa">
+      <Terms xmlns="http://schemas.microsoft.com/office/infopath/2007/PartnerControls"/>
+    </lcf76f155ced4ddcb4097134ff3c332f>
+  </documentManagement>
+</p:properties>
+</file>
+
+<file path=customXml/item3.xml><?xml version="1.0" encoding="utf-8"?>
+<b:Sources xmlns:b="http://schemas.openxmlformats.org/officeDocument/2006/bibliography" xmlns="http://schemas.openxmlformats.org/officeDocument/2006/bibliography" SelectedStyle="\APASixthEditionOfficeOnline.xsl" StyleName="APA" Version="6"/>
+</file>
+
+<file path=customXml/item4.xml><?xml version="1.0" encoding="utf-8"?>
 <ct:contentTypeSchema xmlns:ct="http://schemas.microsoft.com/office/2006/metadata/contentType" xmlns:ma="http://schemas.microsoft.com/office/2006/metadata/properties/metaAttributes" ct:_="" ma:_="" ma:contentTypeName="Documento" ma:contentTypeID="0x010100DFB2DE3359A6E04380F3F3E7F9BFBBD9" ma:contentTypeVersion="9" ma:contentTypeDescription="Crie um novo documento." ma:contentTypeScope="" ma:versionID="fccf47cbb8143164c36b0e040dec9660">
   <xsd:schema xmlns:xsd="http://www.w3.org/2001/XMLSchema" xmlns:xs="http://www.w3.org/2001/XMLSchema" xmlns:p="http://schemas.microsoft.com/office/2006/metadata/properties" xmlns:ns2="fb38eb57-01e3-4f86-bdc2-ce4f4d83d7fa" xmlns:ns3="534e2611-c986-42e7-a7a7-88eb02e3de6d" targetNamespace="http://schemas.microsoft.com/office/2006/metadata/properties" ma:root="true" ma:fieldsID="5af92867a74a7f49d5ed211bc17aafe3" ns2:_="" ns3:_="">
     <xsd:import namespace="fb38eb57-01e3-4f86-bdc2-ce4f4d83d7fa"/>
@@ -3926,31 +4627,34 @@
 </ct:contentTypeSchema>
 </file>
 
-<file path=customXml/item2.xml><?xml version="1.0" encoding="utf-8"?>
-<b:Sources xmlns:b="http://schemas.openxmlformats.org/officeDocument/2006/bibliography" xmlns="http://schemas.openxmlformats.org/officeDocument/2006/bibliography" SelectedStyle="\APASixthEditionOfficeOnline.xsl" StyleName="APA" Version="6"/>
+<file path=customXml/itemProps1.xml><?xml version="1.0" encoding="utf-8"?>
+<ds:datastoreItem xmlns:ds="http://schemas.openxmlformats.org/officeDocument/2006/customXml" ds:itemID="{2C81D47B-EEBB-4128-9769-B84B6B0244C6}">
+  <ds:schemaRefs>
+    <ds:schemaRef ds:uri="http://schemas.microsoft.com/sharepoint/v3/contenttype/forms"/>
+  </ds:schemaRefs>
+</ds:datastoreItem>
 </file>
 
-<file path=customXml/item3.xml><?xml version="1.0" encoding="utf-8"?>
-<p:properties xmlns:p="http://schemas.microsoft.com/office/2006/metadata/properties" xmlns:xsi="http://www.w3.org/2001/XMLSchema-instance" xmlns:pc="http://schemas.microsoft.com/office/infopath/2007/PartnerControls">
-  <documentManagement>
-    <TaxCatchAll xmlns="534e2611-c986-42e7-a7a7-88eb02e3de6d" xsi:nil="true"/>
-    <lcf76f155ced4ddcb4097134ff3c332f xmlns="fb38eb57-01e3-4f86-bdc2-ce4f4d83d7fa">
-      <Terms xmlns="http://schemas.microsoft.com/office/infopath/2007/PartnerControls"/>
-    </lcf76f155ced4ddcb4097134ff3c332f>
-  </documentManagement>
-</p:properties>
+<file path=customXml/itemProps2.xml><?xml version="1.0" encoding="utf-8"?>
+<ds:datastoreItem xmlns:ds="http://schemas.openxmlformats.org/officeDocument/2006/customXml" ds:itemID="{D73A5575-DC23-4C8E-9DCA-BE0796981104}">
+  <ds:schemaRefs>
+    <ds:schemaRef ds:uri="http://schemas.microsoft.com/office/2006/metadata/properties"/>
+    <ds:schemaRef ds:uri="http://schemas.microsoft.com/office/infopath/2007/PartnerControls"/>
+    <ds:schemaRef ds:uri="534e2611-c986-42e7-a7a7-88eb02e3de6d"/>
+    <ds:schemaRef ds:uri="fb38eb57-01e3-4f86-bdc2-ce4f4d83d7fa"/>
+  </ds:schemaRefs>
+</ds:datastoreItem>
 </file>
 
-<file path=customXml/item4.xml><?xml version="1.0" encoding="utf-8"?>
-<?mso-contentType ?>
-<FormTemplates xmlns="http://schemas.microsoft.com/sharepoint/v3/contenttype/forms">
-  <Display>DocumentLibraryForm</Display>
-  <Edit>DocumentLibraryForm</Edit>
-  <New>DocumentLibraryForm</New>
-</FormTemplates>
+<file path=customXml/itemProps3.xml><?xml version="1.0" encoding="utf-8"?>
+<ds:datastoreItem xmlns:ds="http://schemas.openxmlformats.org/officeDocument/2006/customXml" ds:itemID="{1FF4E215-19A3-47E6-8E73-6659B1D8995D}">
+  <ds:schemaRefs>
+    <ds:schemaRef ds:uri="http://schemas.openxmlformats.org/officeDocument/2006/bibliography"/>
+  </ds:schemaRefs>
+</ds:datastoreItem>
 </file>
 
-<file path=customXml/itemProps1.xml><?xml version="1.0" encoding="utf-8"?>
+<file path=customXml/itemProps4.xml><?xml version="1.0" encoding="utf-8"?>
 <ds:datastoreItem xmlns:ds="http://schemas.openxmlformats.org/officeDocument/2006/customXml" ds:itemID="{DBF0CFBA-357A-4390-9B1B-57F60EFD7B75}">
   <ds:schemaRefs>
     <ds:schemaRef ds:uri="http://schemas.microsoft.com/office/2006/metadata/contentType"/>
@@ -3967,31 +4671,4 @@
     <ds:schemaRef ds:uri="http://schemas.microsoft.com/internal/obd"/>
   </ds:schemaRefs>
 </ds:datastoreItem>
-</file>
-
-<file path=customXml/itemProps2.xml><?xml version="1.0" encoding="utf-8"?>
-<ds:datastoreItem xmlns:ds="http://schemas.openxmlformats.org/officeDocument/2006/customXml" ds:itemID="{1FF4E215-19A3-47E6-8E73-6659B1D8995D}">
-  <ds:schemaRefs>
-    <ds:schemaRef ds:uri="http://schemas.openxmlformats.org/officeDocument/2006/bibliography"/>
-  </ds:schemaRefs>
-</ds:datastoreItem>
-</file>
-
-<file path=customXml/itemProps3.xml><?xml version="1.0" encoding="utf-8"?>
-<ds:datastoreItem xmlns:ds="http://schemas.openxmlformats.org/officeDocument/2006/customXml" ds:itemID="{D73A5575-DC23-4C8E-9DCA-BE0796981104}">
-  <ds:schemaRefs>
-    <ds:schemaRef ds:uri="http://schemas.microsoft.com/office/2006/metadata/properties"/>
-    <ds:schemaRef ds:uri="http://schemas.microsoft.com/office/infopath/2007/PartnerControls"/>
-    <ds:schemaRef ds:uri="534e2611-c986-42e7-a7a7-88eb02e3de6d"/>
-    <ds:schemaRef ds:uri="fb38eb57-01e3-4f86-bdc2-ce4f4d83d7fa"/>
-  </ds:schemaRefs>
-</ds:datastoreItem>
-</file>
-
-<file path=customXml/itemProps4.xml><?xml version="1.0" encoding="utf-8"?>
-<ds:datastoreItem xmlns:ds="http://schemas.openxmlformats.org/officeDocument/2006/customXml" ds:itemID="{2C81D47B-EEBB-4128-9769-B84B6B0244C6}">
-  <ds:schemaRefs>
-    <ds:schemaRef ds:uri="http://schemas.microsoft.com/sharepoint/v3/contenttype/forms"/>
-  </ds:schemaRefs>
-</ds:datastoreItem>
 </file>
</xml_diff>